<commit_message>
Changed title be in the active voice without predicting the future.
</commit_message>
<xml_diff>
--- a/STS4600_thesis_jl4ge.docx
+++ b/STS4600_thesis_jl4ge.docx
@@ -148,31 +148,17 @@
           <w:b/>
           <w:sz w:val="32"/>
         </w:rPr>
-        <w:t xml:space="preserve">Will </w:t>
-      </w:r>
+        <w:t xml:space="preserve">is </w:t>
+      </w:r>
+      <w:bookmarkStart w:id="0" w:name="_GoBack"/>
+      <w:bookmarkEnd w:id="0"/>
       <w:r>
         <w:rPr>
           <w:rFonts w:ascii="Times New Roman" w:hAnsi="Times New Roman" w:cs="Times New Roman"/>
           <w:b/>
           <w:sz w:val="32"/>
         </w:rPr>
-        <w:t>B</w:t>
-      </w:r>
-      <w:r>
-        <w:rPr>
-          <w:rFonts w:ascii="Times New Roman" w:hAnsi="Times New Roman" w:cs="Times New Roman"/>
-          <w:b/>
-          <w:sz w:val="32"/>
-        </w:rPr>
-        <w:t>e</w:t>
-      </w:r>
-      <w:r>
-        <w:rPr>
-          <w:rFonts w:ascii="Times New Roman" w:hAnsi="Times New Roman" w:cs="Times New Roman"/>
-          <w:b/>
-          <w:sz w:val="32"/>
-        </w:rPr>
-        <w:t xml:space="preserve"> C</w:t>
+        <w:t>C</w:t>
       </w:r>
       <w:r>
         <w:rPr>
@@ -827,7 +813,7 @@
         </w:rPr>
         <w:t xml:space="preserve">If the current trend holds, there will be about 50 billion devices connected to the internet by the year 2020 </w:t>
       </w:r>
-      <w:bookmarkStart w:id="0" w:name="_Hlk481773187"/>
+      <w:bookmarkStart w:id="1" w:name="_Hlk481773187"/>
       <w:r>
         <w:rPr>
           <w:rFonts w:ascii="Times New Roman" w:hAnsi="Times New Roman" w:cs="Times New Roman"/>
@@ -836,7 +822,7 @@
         </w:rPr>
         <w:t>(Federal Trade Commission, 2015</w:t>
       </w:r>
-      <w:bookmarkEnd w:id="0"/>
+      <w:bookmarkEnd w:id="1"/>
       <w:r>
         <w:rPr>
           <w:rFonts w:ascii="Times New Roman" w:hAnsi="Times New Roman" w:cs="Times New Roman"/>
@@ -1604,6 +1590,7 @@
         </w:rPr>
         <w:t xml:space="preserve"> (</w:t>
       </w:r>
+      <w:proofErr w:type="spellStart"/>
       <w:r>
         <w:rPr>
           <w:rStyle w:val="Hyperlink"/>
@@ -1613,7 +1600,19 @@
           <w:szCs w:val="24"/>
           <w:u w:val="none"/>
         </w:rPr>
-        <w:t>Nissenbaum, 2004)</w:t>
+        <w:t>Nissenbaum</w:t>
+      </w:r>
+      <w:proofErr w:type="spellEnd"/>
+      <w:r>
+        <w:rPr>
+          <w:rStyle w:val="Hyperlink"/>
+          <w:rFonts w:ascii="Times New Roman" w:hAnsi="Times New Roman" w:cs="Times New Roman"/>
+          <w:color w:val="000000" w:themeColor="text1"/>
+          <w:sz w:val="24"/>
+          <w:szCs w:val="24"/>
+          <w:u w:val="none"/>
+        </w:rPr>
+        <w:t>, 2004)</w:t>
       </w:r>
       <w:r>
         <w:rPr>
@@ -1633,6 +1632,7 @@
         </w:rPr>
         <w:t>son’s privacy has been violated (</w:t>
       </w:r>
+      <w:proofErr w:type="spellStart"/>
       <w:r>
         <w:rPr>
           <w:rStyle w:val="Hyperlink"/>
@@ -1642,7 +1642,19 @@
           <w:szCs w:val="24"/>
           <w:u w:val="none"/>
         </w:rPr>
-        <w:t>Nissenbaum, 2004)</w:t>
+        <w:t>Nissenbaum</w:t>
+      </w:r>
+      <w:proofErr w:type="spellEnd"/>
+      <w:r>
+        <w:rPr>
+          <w:rStyle w:val="Hyperlink"/>
+          <w:rFonts w:ascii="Times New Roman" w:hAnsi="Times New Roman" w:cs="Times New Roman"/>
+          <w:color w:val="000000" w:themeColor="text1"/>
+          <w:sz w:val="24"/>
+          <w:szCs w:val="24"/>
+          <w:u w:val="none"/>
+        </w:rPr>
+        <w:t>, 2004)</w:t>
       </w:r>
       <w:r>
         <w:rPr>
@@ -2409,6 +2421,7 @@
         </w:rPr>
         <w:t>(</w:t>
       </w:r>
+      <w:proofErr w:type="spellStart"/>
       <w:r>
         <w:rPr>
           <w:rFonts w:ascii="Times New Roman" w:hAnsi="Times New Roman" w:cs="Times New Roman"/>
@@ -2427,6 +2440,7 @@
         </w:rPr>
         <w:t>ubin</w:t>
       </w:r>
+      <w:proofErr w:type="spellEnd"/>
       <w:r>
         <w:rPr>
           <w:rFonts w:ascii="Times New Roman" w:hAnsi="Times New Roman" w:cs="Times New Roman"/>
@@ -3245,7 +3259,25 @@
           <w:sz w:val="24"/>
           <w:szCs w:val="24"/>
         </w:rPr>
-        <w:t xml:space="preserve">, Aol released search results </w:t>
+        <w:t xml:space="preserve">, </w:t>
+      </w:r>
+      <w:proofErr w:type="spellStart"/>
+      <w:r>
+        <w:rPr>
+          <w:rFonts w:ascii="Times New Roman" w:hAnsi="Times New Roman" w:cs="Times New Roman"/>
+          <w:sz w:val="24"/>
+          <w:szCs w:val="24"/>
+        </w:rPr>
+        <w:t>Aol</w:t>
+      </w:r>
+      <w:proofErr w:type="spellEnd"/>
+      <w:r>
+        <w:rPr>
+          <w:rFonts w:ascii="Times New Roman" w:hAnsi="Times New Roman" w:cs="Times New Roman"/>
+          <w:sz w:val="24"/>
+          <w:szCs w:val="24"/>
+        </w:rPr>
+        <w:t xml:space="preserve"> released search results </w:t>
       </w:r>
       <w:r>
         <w:rPr>
@@ -3285,7 +3317,25 @@
           <w:sz w:val="24"/>
           <w:szCs w:val="24"/>
         </w:rPr>
-        <w:t xml:space="preserve"> (Barbaro &amp; Zeller, 2006)</w:t>
+        <w:t xml:space="preserve"> (</w:t>
+      </w:r>
+      <w:proofErr w:type="spellStart"/>
+      <w:r>
+        <w:rPr>
+          <w:rFonts w:ascii="Times New Roman" w:hAnsi="Times New Roman" w:cs="Times New Roman"/>
+          <w:sz w:val="24"/>
+          <w:szCs w:val="24"/>
+        </w:rPr>
+        <w:t>Barbaro</w:t>
+      </w:r>
+      <w:proofErr w:type="spellEnd"/>
+      <w:r>
+        <w:rPr>
+          <w:rFonts w:ascii="Times New Roman" w:hAnsi="Times New Roman" w:cs="Times New Roman"/>
+          <w:sz w:val="24"/>
+          <w:szCs w:val="24"/>
+        </w:rPr>
+        <w:t xml:space="preserve"> &amp; Zeller, 2006)</w:t>
       </w:r>
       <w:r>
         <w:rPr>
@@ -3327,13 +3377,23 @@
         </w:rPr>
         <w:t xml:space="preserve"> </w:t>
       </w:r>
-      <w:r>
-        <w:rPr>
-          <w:rFonts w:ascii="Times New Roman" w:hAnsi="Times New Roman" w:cs="Times New Roman"/>
-          <w:sz w:val="24"/>
-          <w:szCs w:val="24"/>
-        </w:rPr>
-        <w:t xml:space="preserve">Aol did not face legal consequences for this release and any attempt to </w:t>
+      <w:proofErr w:type="spellStart"/>
+      <w:r>
+        <w:rPr>
+          <w:rFonts w:ascii="Times New Roman" w:hAnsi="Times New Roman" w:cs="Times New Roman"/>
+          <w:sz w:val="24"/>
+          <w:szCs w:val="24"/>
+        </w:rPr>
+        <w:t>Aol</w:t>
+      </w:r>
+      <w:proofErr w:type="spellEnd"/>
+      <w:r>
+        <w:rPr>
+          <w:rFonts w:ascii="Times New Roman" w:hAnsi="Times New Roman" w:cs="Times New Roman"/>
+          <w:sz w:val="24"/>
+          <w:szCs w:val="24"/>
+        </w:rPr>
+        <w:t xml:space="preserve"> did not face legal consequences for this release and any attempt to </w:t>
       </w:r>
       <w:r>
         <w:rPr>
@@ -3375,8 +3435,19 @@
           <w:sz w:val="24"/>
           <w:szCs w:val="24"/>
         </w:rPr>
-        <w:t>nce search engines collect information about you they can do practically anything they want without significant legal ramifications (Grimmelmann</w:t>
-      </w:r>
+        <w:t>nce search engines collect information about you they can do practically anything they want without significant legal ramifications (</w:t>
+      </w:r>
+      <w:proofErr w:type="spellStart"/>
+      <w:r>
+        <w:rPr>
+          <w:rFonts w:ascii="Times New Roman" w:hAnsi="Times New Roman" w:cs="Times New Roman"/>
+          <w:color w:val="000000" w:themeColor="text1"/>
+          <w:sz w:val="24"/>
+          <w:szCs w:val="24"/>
+        </w:rPr>
+        <w:t>Grimmelmann</w:t>
+      </w:r>
+      <w:proofErr w:type="spellEnd"/>
       <w:r>
         <w:rPr>
           <w:rFonts w:ascii="Times New Roman" w:hAnsi="Times New Roman" w:cs="Times New Roman"/>
@@ -3410,8 +3481,18 @@
           <w:sz w:val="24"/>
           <w:szCs w:val="24"/>
         </w:rPr>
-        <w:t>not even be a significant legal risk for a search engine to use their user’s data in a way that is against their own privacy policy (Grimmelmann</w:t>
-      </w:r>
+        <w:t>not even be a significant legal risk for a search engine to use their user’s data in a way that is against their own privacy policy (</w:t>
+      </w:r>
+      <w:proofErr w:type="spellStart"/>
+      <w:r>
+        <w:rPr>
+          <w:rFonts w:ascii="Times New Roman" w:hAnsi="Times New Roman" w:cs="Times New Roman"/>
+          <w:sz w:val="24"/>
+          <w:szCs w:val="24"/>
+        </w:rPr>
+        <w:t>Grimmelmann</w:t>
+      </w:r>
+      <w:proofErr w:type="spellEnd"/>
       <w:r>
         <w:rPr>
           <w:rFonts w:ascii="Times New Roman" w:hAnsi="Times New Roman" w:cs="Times New Roman"/>
@@ -3420,8 +3501,6 @@
         </w:rPr>
         <w:t>,</w:t>
       </w:r>
-      <w:bookmarkStart w:id="1" w:name="_GoBack"/>
-      <w:bookmarkEnd w:id="1"/>
       <w:r>
         <w:rPr>
           <w:rFonts w:ascii="Times New Roman" w:hAnsi="Times New Roman" w:cs="Times New Roman"/>
@@ -3703,7 +3782,25 @@
           <w:sz w:val="24"/>
           <w:szCs w:val="24"/>
         </w:rPr>
-        <w:t xml:space="preserve">; Acxiom and Datalogix are two of them. </w:t>
+        <w:t xml:space="preserve">; Acxiom and </w:t>
+      </w:r>
+      <w:proofErr w:type="spellStart"/>
+      <w:r>
+        <w:rPr>
+          <w:rFonts w:ascii="Times New Roman" w:hAnsi="Times New Roman" w:cs="Times New Roman"/>
+          <w:sz w:val="24"/>
+          <w:szCs w:val="24"/>
+        </w:rPr>
+        <w:t>Datalogix</w:t>
+      </w:r>
+      <w:proofErr w:type="spellEnd"/>
+      <w:r>
+        <w:rPr>
+          <w:rFonts w:ascii="Times New Roman" w:hAnsi="Times New Roman" w:cs="Times New Roman"/>
+          <w:sz w:val="24"/>
+          <w:szCs w:val="24"/>
+        </w:rPr>
+        <w:t xml:space="preserve"> are two of them. </w:t>
       </w:r>
       <w:r>
         <w:rPr>
@@ -5516,13 +5613,23 @@
         </w:rPr>
         <w:t xml:space="preserve">Another example of inappropriate use of consumer data includes the time that </w:t>
       </w:r>
-      <w:r>
-        <w:rPr>
-          <w:rFonts w:ascii="Times New Roman" w:hAnsi="Times New Roman" w:cs="Times New Roman"/>
-          <w:sz w:val="24"/>
-          <w:szCs w:val="24"/>
-        </w:rPr>
-        <w:t xml:space="preserve">InfoUSA sold the information on elderly people which ended up being used by criminals to steal their life’s savings </w:t>
+      <w:proofErr w:type="spellStart"/>
+      <w:r>
+        <w:rPr>
+          <w:rFonts w:ascii="Times New Roman" w:hAnsi="Times New Roman" w:cs="Times New Roman"/>
+          <w:sz w:val="24"/>
+          <w:szCs w:val="24"/>
+        </w:rPr>
+        <w:t>InfoUSA</w:t>
+      </w:r>
+      <w:proofErr w:type="spellEnd"/>
+      <w:r>
+        <w:rPr>
+          <w:rFonts w:ascii="Times New Roman" w:hAnsi="Times New Roman" w:cs="Times New Roman"/>
+          <w:sz w:val="24"/>
+          <w:szCs w:val="24"/>
+        </w:rPr>
+        <w:t xml:space="preserve"> sold the information on elderly people which ended up being used by criminals to steal their life’s savings </w:t>
       </w:r>
       <w:r>
         <w:rPr>
@@ -6012,14 +6119,25 @@
         </w:rPr>
         <w:t xml:space="preserve"> (</w:t>
       </w:r>
-      <w:r>
-        <w:rPr>
-          <w:rFonts w:ascii="Times New Roman" w:hAnsi="Times New Roman" w:cs="Times New Roman"/>
-          <w:color w:val="000000" w:themeColor="text1"/>
-          <w:sz w:val="24"/>
-          <w:szCs w:val="24"/>
-        </w:rPr>
-        <w:t>Khudairi, 2017)</w:t>
+      <w:proofErr w:type="spellStart"/>
+      <w:r>
+        <w:rPr>
+          <w:rFonts w:ascii="Times New Roman" w:hAnsi="Times New Roman" w:cs="Times New Roman"/>
+          <w:color w:val="000000" w:themeColor="text1"/>
+          <w:sz w:val="24"/>
+          <w:szCs w:val="24"/>
+        </w:rPr>
+        <w:t>Khudairi</w:t>
+      </w:r>
+      <w:proofErr w:type="spellEnd"/>
+      <w:r>
+        <w:rPr>
+          <w:rFonts w:ascii="Times New Roman" w:hAnsi="Times New Roman" w:cs="Times New Roman"/>
+          <w:color w:val="000000" w:themeColor="text1"/>
+          <w:sz w:val="24"/>
+          <w:szCs w:val="24"/>
+        </w:rPr>
+        <w:t>, 2017)</w:t>
       </w:r>
       <w:r>
         <w:rPr>
@@ -6304,7 +6422,25 @@
           <w:sz w:val="24"/>
           <w:szCs w:val="24"/>
         </w:rPr>
-        <w:t xml:space="preserve">A few years ago, TRENDnet, Inc. marketed and sold </w:t>
+        <w:t xml:space="preserve">A few years ago, </w:t>
+      </w:r>
+      <w:proofErr w:type="spellStart"/>
+      <w:r>
+        <w:rPr>
+          <w:rFonts w:ascii="Times New Roman" w:hAnsi="Times New Roman" w:cs="Times New Roman"/>
+          <w:sz w:val="24"/>
+          <w:szCs w:val="24"/>
+        </w:rPr>
+        <w:t>TRENDnet</w:t>
+      </w:r>
+      <w:proofErr w:type="spellEnd"/>
+      <w:r>
+        <w:rPr>
+          <w:rFonts w:ascii="Times New Roman" w:hAnsi="Times New Roman" w:cs="Times New Roman"/>
+          <w:sz w:val="24"/>
+          <w:szCs w:val="24"/>
+        </w:rPr>
+        <w:t xml:space="preserve">, Inc. marketed and sold </w:t>
       </w:r>
       <w:r>
         <w:rPr>
@@ -7291,14 +7427,25 @@
           <w:szCs w:val="24"/>
         </w:rPr>
       </w:pPr>
-      <w:r>
-        <w:rPr>
-          <w:rFonts w:ascii="Times New Roman" w:hAnsi="Times New Roman" w:cs="Times New Roman"/>
-          <w:color w:val="000000" w:themeColor="text1"/>
-          <w:sz w:val="24"/>
-          <w:szCs w:val="24"/>
-        </w:rPr>
-        <w:t xml:space="preserve">Barbaro, M &amp; Zeller, T. (2006, August 9) A face is exposed for AOL searcher no. 4417749. </w:t>
+      <w:proofErr w:type="spellStart"/>
+      <w:r>
+        <w:rPr>
+          <w:rFonts w:ascii="Times New Roman" w:hAnsi="Times New Roman" w:cs="Times New Roman"/>
+          <w:color w:val="000000" w:themeColor="text1"/>
+          <w:sz w:val="24"/>
+          <w:szCs w:val="24"/>
+        </w:rPr>
+        <w:t>Barbaro</w:t>
+      </w:r>
+      <w:proofErr w:type="spellEnd"/>
+      <w:r>
+        <w:rPr>
+          <w:rFonts w:ascii="Times New Roman" w:hAnsi="Times New Roman" w:cs="Times New Roman"/>
+          <w:color w:val="000000" w:themeColor="text1"/>
+          <w:sz w:val="24"/>
+          <w:szCs w:val="24"/>
+        </w:rPr>
+        <w:t xml:space="preserve">, M &amp; Zeller, T. (2006, August 9) A face is exposed for AOL searcher no. 4417749. </w:t>
       </w:r>
       <w:r>
         <w:rPr>
@@ -7490,7 +7637,27 @@
           <w:sz w:val="24"/>
           <w:szCs w:val="24"/>
         </w:rPr>
-        <w:t>Corrigan, H. B., Craciun, G</w:t>
+        <w:t xml:space="preserve">Corrigan, H. B., </w:t>
+      </w:r>
+      <w:proofErr w:type="spellStart"/>
+      <w:r>
+        <w:rPr>
+          <w:rFonts w:ascii="Times New Roman" w:hAnsi="Times New Roman" w:cs="Times New Roman"/>
+          <w:color w:val="000000" w:themeColor="text1"/>
+          <w:sz w:val="24"/>
+          <w:szCs w:val="24"/>
+        </w:rPr>
+        <w:t>Craciun</w:t>
+      </w:r>
+      <w:proofErr w:type="spellEnd"/>
+      <w:r>
+        <w:rPr>
+          <w:rFonts w:ascii="Times New Roman" w:hAnsi="Times New Roman" w:cs="Times New Roman"/>
+          <w:color w:val="000000" w:themeColor="text1"/>
+          <w:sz w:val="24"/>
+          <w:szCs w:val="24"/>
+        </w:rPr>
+        <w:t>, G</w:t>
       </w:r>
       <w:r>
         <w:rPr>
@@ -7876,14 +8043,25 @@
           <w:szCs w:val="24"/>
         </w:rPr>
       </w:pPr>
-      <w:r>
-        <w:rPr>
-          <w:rFonts w:ascii="Times New Roman" w:hAnsi="Times New Roman" w:cs="Times New Roman"/>
-          <w:color w:val="000000" w:themeColor="text1"/>
-          <w:sz w:val="24"/>
-          <w:szCs w:val="24"/>
-        </w:rPr>
-        <w:t>Frizell, S. (2014</w:t>
+      <w:proofErr w:type="spellStart"/>
+      <w:r>
+        <w:rPr>
+          <w:rFonts w:ascii="Times New Roman" w:hAnsi="Times New Roman" w:cs="Times New Roman"/>
+          <w:color w:val="000000" w:themeColor="text1"/>
+          <w:sz w:val="24"/>
+          <w:szCs w:val="24"/>
+        </w:rPr>
+        <w:t>Frizell</w:t>
+      </w:r>
+      <w:proofErr w:type="spellEnd"/>
+      <w:r>
+        <w:rPr>
+          <w:rFonts w:ascii="Times New Roman" w:hAnsi="Times New Roman" w:cs="Times New Roman"/>
+          <w:color w:val="000000" w:themeColor="text1"/>
+          <w:sz w:val="24"/>
+          <w:szCs w:val="24"/>
+        </w:rPr>
+        <w:t>, S. (2014</w:t>
       </w:r>
       <w:r>
         <w:rPr>
@@ -8032,6 +8210,7 @@
           <w:szCs w:val="24"/>
         </w:rPr>
       </w:pPr>
+      <w:proofErr w:type="spellStart"/>
       <w:r>
         <w:rPr>
           <w:rFonts w:ascii="Times New Roman" w:eastAsia="Times New Roman" w:hAnsi="Times New Roman" w:cs="Times New Roman"/>
@@ -8039,7 +8218,17 @@
           <w:sz w:val="24"/>
           <w:szCs w:val="24"/>
         </w:rPr>
-        <w:t xml:space="preserve">Grimmelmann, J. (2007). </w:t>
+        <w:t>Grimmelmann</w:t>
+      </w:r>
+      <w:proofErr w:type="spellEnd"/>
+      <w:r>
+        <w:rPr>
+          <w:rFonts w:ascii="Times New Roman" w:eastAsia="Times New Roman" w:hAnsi="Times New Roman" w:cs="Times New Roman"/>
+          <w:color w:val="000000" w:themeColor="text1"/>
+          <w:sz w:val="24"/>
+          <w:szCs w:val="24"/>
+        </w:rPr>
+        <w:t xml:space="preserve">, J. (2007). </w:t>
       </w:r>
       <w:r>
         <w:rPr>
@@ -8310,14 +8499,35 @@
           <w:szCs w:val="24"/>
         </w:rPr>
       </w:pPr>
-      <w:r>
-        <w:rPr>
-          <w:rFonts w:ascii="Times New Roman" w:hAnsi="Times New Roman" w:cs="Times New Roman"/>
-          <w:color w:val="000000" w:themeColor="text1"/>
-          <w:sz w:val="24"/>
-          <w:szCs w:val="24"/>
-        </w:rPr>
-        <w:t>Khudairi, S. (2017, September 14) Media alert: The Apache Software Foundation confirms Equifax data breach due to failure to install patches provided for Apache® Struts</w:t>
+      <w:proofErr w:type="spellStart"/>
+      <w:r>
+        <w:rPr>
+          <w:rFonts w:ascii="Times New Roman" w:hAnsi="Times New Roman" w:cs="Times New Roman"/>
+          <w:color w:val="000000" w:themeColor="text1"/>
+          <w:sz w:val="24"/>
+          <w:szCs w:val="24"/>
+        </w:rPr>
+        <w:t>Khudairi</w:t>
+      </w:r>
+      <w:proofErr w:type="spellEnd"/>
+      <w:r>
+        <w:rPr>
+          <w:rFonts w:ascii="Times New Roman" w:hAnsi="Times New Roman" w:cs="Times New Roman"/>
+          <w:color w:val="000000" w:themeColor="text1"/>
+          <w:sz w:val="24"/>
+          <w:szCs w:val="24"/>
+        </w:rPr>
+        <w:t xml:space="preserve">, S. (2017, September 14) Media alert: The Apache Software Foundation confirms Equifax data breach due to failure to install patches provided for Apache® </w:t>
+      </w:r>
+      <w:proofErr w:type="spellStart"/>
+      <w:r>
+        <w:rPr>
+          <w:rFonts w:ascii="Times New Roman" w:hAnsi="Times New Roman" w:cs="Times New Roman"/>
+          <w:color w:val="000000" w:themeColor="text1"/>
+          <w:sz w:val="24"/>
+          <w:szCs w:val="24"/>
+        </w:rPr>
+        <w:t>Struts</w:t>
       </w:r>
       <w:r>
         <w:rPr>
@@ -8329,6 +8539,7 @@
         </w:rPr>
         <w:t>TM</w:t>
       </w:r>
+      <w:proofErr w:type="spellEnd"/>
       <w:r>
         <w:rPr>
           <w:rFonts w:ascii="Times New Roman" w:hAnsi="Times New Roman" w:cs="Times New Roman"/>
@@ -8410,6 +8621,7 @@
           <w:szCs w:val="24"/>
         </w:rPr>
       </w:pPr>
+      <w:proofErr w:type="spellStart"/>
       <w:r>
         <w:rPr>
           <w:rFonts w:ascii="Times New Roman" w:hAnsi="Times New Roman" w:cs="Times New Roman"/>
@@ -8428,6 +8640,7 @@
         </w:rPr>
         <w:t>ubin</w:t>
       </w:r>
+      <w:proofErr w:type="spellEnd"/>
       <w:r>
         <w:rPr>
           <w:rFonts w:ascii="Times New Roman" w:hAnsi="Times New Roman" w:cs="Times New Roman"/>
@@ -8510,6 +8723,7 @@
           <w:u w:val="none"/>
         </w:rPr>
       </w:pPr>
+      <w:proofErr w:type="spellStart"/>
       <w:r>
         <w:rPr>
           <w:rStyle w:val="Hyperlink"/>
@@ -8519,7 +8733,19 @@
           <w:szCs w:val="24"/>
           <w:u w:val="none"/>
         </w:rPr>
-        <w:t xml:space="preserve">Nissenbaum, H. (2004). Privacy as contextual integrity. </w:t>
+        <w:t>Nissenbaum</w:t>
+      </w:r>
+      <w:proofErr w:type="spellEnd"/>
+      <w:r>
+        <w:rPr>
+          <w:rStyle w:val="Hyperlink"/>
+          <w:rFonts w:ascii="Times New Roman" w:hAnsi="Times New Roman" w:cs="Times New Roman"/>
+          <w:color w:val="000000" w:themeColor="text1"/>
+          <w:sz w:val="24"/>
+          <w:szCs w:val="24"/>
+          <w:u w:val="none"/>
+        </w:rPr>
+        <w:t xml:space="preserve">, H. (2004). Privacy as contextual integrity. </w:t>
       </w:r>
       <w:r>
         <w:rPr>
@@ -8641,16 +8867,36 @@
           <w:sz w:val="24"/>
           <w:szCs w:val="24"/>
         </w:rPr>
-        <w:t>wo enforcement actions, and a d</w:t>
-      </w:r>
-      <w:r>
-        <w:rPr>
-          <w:rFonts w:ascii="Times New Roman" w:hAnsi="Times New Roman" w:cs="Times New Roman"/>
-          <w:color w:val="000000" w:themeColor="text1"/>
-          <w:sz w:val="24"/>
-          <w:szCs w:val="24"/>
-        </w:rPr>
-        <w:t>dos attack: Data security and the rise of the internet of t</w:t>
+        <w:t xml:space="preserve">wo enforcement actions, and a </w:t>
+      </w:r>
+      <w:proofErr w:type="spellStart"/>
+      <w:r>
+        <w:rPr>
+          <w:rFonts w:ascii="Times New Roman" w:hAnsi="Times New Roman" w:cs="Times New Roman"/>
+          <w:color w:val="000000" w:themeColor="text1"/>
+          <w:sz w:val="24"/>
+          <w:szCs w:val="24"/>
+        </w:rPr>
+        <w:t>d</w:t>
+      </w:r>
+      <w:r>
+        <w:rPr>
+          <w:rFonts w:ascii="Times New Roman" w:hAnsi="Times New Roman" w:cs="Times New Roman"/>
+          <w:color w:val="000000" w:themeColor="text1"/>
+          <w:sz w:val="24"/>
+          <w:szCs w:val="24"/>
+        </w:rPr>
+        <w:t>dos</w:t>
+      </w:r>
+      <w:proofErr w:type="spellEnd"/>
+      <w:r>
+        <w:rPr>
+          <w:rFonts w:ascii="Times New Roman" w:hAnsi="Times New Roman" w:cs="Times New Roman"/>
+          <w:color w:val="000000" w:themeColor="text1"/>
+          <w:sz w:val="24"/>
+          <w:szCs w:val="24"/>
+        </w:rPr>
+        <w:t xml:space="preserve"> attack: Data security and the rise of the internet of t</w:t>
       </w:r>
       <w:r>
         <w:rPr>
@@ -8748,6 +8994,7 @@
         </w:rPr>
         <w:t xml:space="preserve">our </w:t>
       </w:r>
+      <w:proofErr w:type="gramStart"/>
       <w:r>
         <w:rPr>
           <w:rFonts w:ascii="Times New Roman" w:eastAsia="Times New Roman" w:hAnsi="Times New Roman" w:cs="Times New Roman"/>
@@ -8755,7 +9002,17 @@
           <w:sz w:val="24"/>
           <w:szCs w:val="24"/>
         </w:rPr>
-        <w:t>data?: A new p</w:t>
+        <w:t>data?:</w:t>
+      </w:r>
+      <w:proofErr w:type="gramEnd"/>
+      <w:r>
+        <w:rPr>
+          <w:rFonts w:ascii="Times New Roman" w:eastAsia="Times New Roman" w:hAnsi="Times New Roman" w:cs="Times New Roman"/>
+          <w:color w:val="000000" w:themeColor="text1"/>
+          <w:sz w:val="24"/>
+          <w:szCs w:val="24"/>
+        </w:rPr>
+        <w:t xml:space="preserve"> A new p</w:t>
       </w:r>
       <w:r>
         <w:rPr>
@@ -8963,7 +9220,7 @@
           <w:rPr>
             <w:noProof/>
           </w:rPr>
-          <w:t>5</w:t>
+          <w:t>12</w:t>
         </w:r>
         <w:r>
           <w:rPr>
@@ -9996,7 +10253,7 @@
 </file>
 
 <file path=customXml/itemProps1.xml><?xml version="1.0" encoding="utf-8"?>
-<ds:datastoreItem xmlns:ds="http://schemas.openxmlformats.org/officeDocument/2006/customXml" ds:itemID="{8EE0D4AD-E7C5-4930-9637-69876A761B19}">
+<ds:datastoreItem xmlns:ds="http://schemas.openxmlformats.org/officeDocument/2006/customXml" ds:itemID="{1BC5C4BB-D465-43EB-A9C0-69985DEEE484}">
   <ds:schemaRefs>
     <ds:schemaRef ds:uri="http://schemas.openxmlformats.org/officeDocument/2006/bibliography"/>
   </ds:schemaRefs>

</xml_diff>

<commit_message>
Deleted vague sentence at the end of the first paragraph and merged it with paragraph2.
</commit_message>
<xml_diff>
--- a/STS4600_thesis_jl4ge.docx
+++ b/STS4600_thesis_jl4ge.docx
@@ -134,8 +134,6 @@
         </w:rPr>
         <w:t xml:space="preserve"> Control Consumer Data</w:t>
       </w:r>
-      <w:bookmarkStart w:id="0" w:name="_GoBack"/>
-      <w:bookmarkEnd w:id="0"/>
     </w:p>
     <w:p>
       <w:pPr>
@@ -744,7 +742,75 @@
           <w:sz w:val="24"/>
           <w:szCs w:val="24"/>
         </w:rPr>
-        <w:t xml:space="preserve"> This emerging technology, which was made possible by the expansion of the internet, has the potential to change our daily lives. </w:t>
+        <w:t xml:space="preserve"> </w:t>
+      </w:r>
+      <w:bookmarkStart w:id="0" w:name="_GoBack"/>
+      <w:bookmarkEnd w:id="0"/>
+      <w:r>
+        <w:rPr>
+          <w:rFonts w:ascii="Times New Roman" w:hAnsi="Times New Roman" w:cs="Times New Roman"/>
+          <w:sz w:val="24"/>
+          <w:szCs w:val="24"/>
+        </w:rPr>
+        <w:t>IoT devices will be widespread and produce a huge amount of information.</w:t>
+      </w:r>
+      <w:r>
+        <w:rPr>
+          <w:rFonts w:ascii="Times New Roman" w:hAnsi="Times New Roman" w:cs="Times New Roman"/>
+          <w:sz w:val="24"/>
+          <w:szCs w:val="24"/>
+        </w:rPr>
+        <w:t xml:space="preserve"> </w:t>
+      </w:r>
+      <w:r>
+        <w:rPr>
+          <w:rFonts w:ascii="Times New Roman" w:hAnsi="Times New Roman" w:cs="Times New Roman"/>
+          <w:sz w:val="24"/>
+          <w:szCs w:val="24"/>
+        </w:rPr>
+        <w:t xml:space="preserve">If the current trend holds, there will be about 50 billion devices connected to the internet by the year 2020 </w:t>
+      </w:r>
+      <w:bookmarkStart w:id="1" w:name="_Hlk481773187"/>
+      <w:r>
+        <w:rPr>
+          <w:rFonts w:ascii="Times New Roman" w:hAnsi="Times New Roman" w:cs="Times New Roman"/>
+          <w:sz w:val="24"/>
+          <w:szCs w:val="24"/>
+        </w:rPr>
+        <w:t>(Federal Trade Commission, 2015</w:t>
+      </w:r>
+      <w:bookmarkEnd w:id="1"/>
+      <w:r>
+        <w:rPr>
+          <w:rFonts w:ascii="Times New Roman" w:hAnsi="Times New Roman" w:cs="Times New Roman"/>
+          <w:sz w:val="24"/>
+          <w:szCs w:val="24"/>
+        </w:rPr>
+        <w:t xml:space="preserve">). An average of 150 million points of data is made a day from all of the devices produced by a relatively small IoT company (Federal Trade Commission, 2015). </w:t>
+      </w:r>
+      <w:r>
+        <w:rPr>
+          <w:rFonts w:ascii="Times New Roman" w:hAnsi="Times New Roman" w:cs="Times New Roman"/>
+          <w:sz w:val="24"/>
+          <w:szCs w:val="24"/>
+        </w:rPr>
+        <w:t xml:space="preserve">IoT companies </w:t>
+      </w:r>
+      <w:r>
+        <w:rPr>
+          <w:rFonts w:ascii="Times New Roman" w:hAnsi="Times New Roman" w:cs="Times New Roman"/>
+          <w:sz w:val="24"/>
+          <w:szCs w:val="24"/>
+        </w:rPr>
+        <w:t>will collect huge amounts of possibly extremely personal consumer data, such as sensitive health information, driving habits, and whether or not you are at home (F</w:t>
+      </w:r>
+      <w:r>
+        <w:rPr>
+          <w:rFonts w:ascii="Times New Roman" w:hAnsi="Times New Roman" w:cs="Times New Roman"/>
+          <w:sz w:val="24"/>
+          <w:szCs w:val="24"/>
+        </w:rPr>
+        <w:t>ederal Trade Commission, 2015).</w:t>
       </w:r>
     </w:p>
     <w:p>
@@ -763,11 +829,30 @@
           <w:sz w:val="24"/>
           <w:szCs w:val="24"/>
         </w:rPr>
-        <w:t>IoT devices will be widespread and produce a huge amount of information.</w:t>
-      </w:r>
-      <w:r>
-        <w:rPr>
-          <w:rFonts w:ascii="Times New Roman" w:hAnsi="Times New Roman" w:cs="Times New Roman"/>
+        <w:t xml:space="preserve">The collection and retention of data collected by IoT systems </w:t>
+      </w:r>
+      <w:r>
+        <w:rPr>
+          <w:rFonts w:ascii="Times New Roman" w:hAnsi="Times New Roman" w:cs="Times New Roman"/>
+          <w:noProof/>
+          <w:sz w:val="24"/>
+          <w:szCs w:val="24"/>
+        </w:rPr>
+        <w:t>present</w:t>
+      </w:r>
+      <w:r>
+        <w:rPr>
+          <w:rFonts w:ascii="Times New Roman" w:hAnsi="Times New Roman" w:cs="Times New Roman"/>
+          <w:sz w:val="24"/>
+          <w:szCs w:val="24"/>
+        </w:rPr>
+        <w:t xml:space="preserve"> privacy risks that did not previously exist.</w:t>
+      </w:r>
+      <w:r>
+        <w:rPr>
+          <w:rFonts w:ascii="Times New Roman" w:hAnsi="Times New Roman" w:cs="Times New Roman"/>
+          <w:b/>
+          <w:i/>
           <w:sz w:val="24"/>
           <w:szCs w:val="24"/>
         </w:rPr>
@@ -776,52 +861,292 @@
       <w:r>
         <w:rPr>
           <w:rFonts w:ascii="Times New Roman" w:hAnsi="Times New Roman" w:cs="Times New Roman"/>
-          <w:sz w:val="24"/>
-          <w:szCs w:val="24"/>
-        </w:rPr>
-        <w:t xml:space="preserve">If the current trend holds, there will be about 50 billion devices connected to the internet by the year 2020 </w:t>
-      </w:r>
-      <w:bookmarkStart w:id="1" w:name="_Hlk481773187"/>
-      <w:r>
-        <w:rPr>
-          <w:rFonts w:ascii="Times New Roman" w:hAnsi="Times New Roman" w:cs="Times New Roman"/>
-          <w:sz w:val="24"/>
-          <w:szCs w:val="24"/>
-        </w:rPr>
-        <w:t>(Federal Trade Commission, 2015</w:t>
-      </w:r>
-      <w:bookmarkEnd w:id="1"/>
-      <w:r>
-        <w:rPr>
-          <w:rFonts w:ascii="Times New Roman" w:hAnsi="Times New Roman" w:cs="Times New Roman"/>
-          <w:sz w:val="24"/>
-          <w:szCs w:val="24"/>
-        </w:rPr>
-        <w:t xml:space="preserve">). An average of 150 million points of data is made a day from all of the devices produced by a relatively small IoT company (Federal Trade Commission, 2015). </w:t>
-      </w:r>
-      <w:r>
-        <w:rPr>
-          <w:rFonts w:ascii="Times New Roman" w:hAnsi="Times New Roman" w:cs="Times New Roman"/>
-          <w:sz w:val="24"/>
-          <w:szCs w:val="24"/>
-        </w:rPr>
-        <w:t xml:space="preserve">IoT companies </w:t>
-      </w:r>
-      <w:r>
-        <w:rPr>
-          <w:rFonts w:ascii="Times New Roman" w:hAnsi="Times New Roman" w:cs="Times New Roman"/>
-          <w:sz w:val="24"/>
-          <w:szCs w:val="24"/>
-        </w:rPr>
-        <w:t>will collect huge amounts of possibly extremely personal consumer data, such as sensitive health information, driving habits, and whether or not you are at home (F</w:t>
-      </w:r>
-      <w:r>
-        <w:rPr>
-          <w:rFonts w:ascii="Times New Roman" w:hAnsi="Times New Roman" w:cs="Times New Roman"/>
-          <w:sz w:val="24"/>
-          <w:szCs w:val="24"/>
-        </w:rPr>
-        <w:t>ederal Trade Commission, 2015).</w:t>
+          <w:noProof/>
+          <w:sz w:val="24"/>
+          <w:szCs w:val="24"/>
+        </w:rPr>
+        <w:t>Privacy</w:t>
+      </w:r>
+      <w:r>
+        <w:rPr>
+          <w:rFonts w:ascii="Times New Roman" w:hAnsi="Times New Roman" w:cs="Times New Roman"/>
+          <w:noProof/>
+          <w:sz w:val="24"/>
+          <w:szCs w:val="24"/>
+        </w:rPr>
+        <w:t>, in this case,</w:t>
+      </w:r>
+      <w:r>
+        <w:rPr>
+          <w:rFonts w:ascii="Times New Roman" w:hAnsi="Times New Roman" w:cs="Times New Roman"/>
+          <w:sz w:val="24"/>
+          <w:szCs w:val="24"/>
+        </w:rPr>
+        <w:t xml:space="preserve"> means</w:t>
+      </w:r>
+      <w:r>
+        <w:rPr>
+          <w:rFonts w:ascii="Times New Roman" w:hAnsi="Times New Roman" w:cs="Times New Roman"/>
+          <w:sz w:val="24"/>
+          <w:szCs w:val="24"/>
+        </w:rPr>
+        <w:t xml:space="preserve"> </w:t>
+      </w:r>
+      <w:r>
+        <w:rPr>
+          <w:rFonts w:ascii="Times New Roman" w:hAnsi="Times New Roman" w:cs="Times New Roman"/>
+          <w:sz w:val="24"/>
+          <w:szCs w:val="24"/>
+        </w:rPr>
+        <w:t xml:space="preserve">the right of individuals to </w:t>
+      </w:r>
+      <w:r>
+        <w:rPr>
+          <w:rFonts w:ascii="Times New Roman" w:hAnsi="Times New Roman" w:cs="Times New Roman"/>
+          <w:sz w:val="24"/>
+          <w:szCs w:val="24"/>
+        </w:rPr>
+        <w:t xml:space="preserve">have a </w:t>
+      </w:r>
+      <w:r>
+        <w:rPr>
+          <w:rFonts w:ascii="Times New Roman" w:hAnsi="Times New Roman" w:cs="Times New Roman"/>
+          <w:sz w:val="24"/>
+          <w:szCs w:val="24"/>
+        </w:rPr>
+        <w:t xml:space="preserve">measure </w:t>
+      </w:r>
+      <w:r>
+        <w:rPr>
+          <w:rFonts w:ascii="Times New Roman" w:hAnsi="Times New Roman" w:cs="Times New Roman"/>
+          <w:sz w:val="24"/>
+          <w:szCs w:val="24"/>
+        </w:rPr>
+        <w:t xml:space="preserve">of </w:t>
+      </w:r>
+      <w:r>
+        <w:rPr>
+          <w:rFonts w:ascii="Times New Roman" w:hAnsi="Times New Roman" w:cs="Times New Roman"/>
+          <w:sz w:val="24"/>
+          <w:szCs w:val="24"/>
+        </w:rPr>
+        <w:t xml:space="preserve">control </w:t>
+      </w:r>
+      <w:r>
+        <w:rPr>
+          <w:rFonts w:ascii="Times New Roman" w:hAnsi="Times New Roman" w:cs="Times New Roman"/>
+          <w:sz w:val="24"/>
+          <w:szCs w:val="24"/>
+        </w:rPr>
+        <w:t xml:space="preserve">over </w:t>
+      </w:r>
+      <w:r>
+        <w:rPr>
+          <w:rFonts w:ascii="Times New Roman" w:hAnsi="Times New Roman" w:cs="Times New Roman"/>
+          <w:sz w:val="24"/>
+          <w:szCs w:val="24"/>
+        </w:rPr>
+        <w:t>the flow of</w:t>
+      </w:r>
+      <w:r>
+        <w:rPr>
+          <w:rFonts w:ascii="Times New Roman" w:hAnsi="Times New Roman" w:cs="Times New Roman"/>
+          <w:sz w:val="24"/>
+          <w:szCs w:val="24"/>
+        </w:rPr>
+        <w:t xml:space="preserve"> personal information about themselves. Examples of information </w:t>
+      </w:r>
+      <w:r>
+        <w:rPr>
+          <w:rFonts w:ascii="Times New Roman" w:hAnsi="Times New Roman" w:cs="Times New Roman"/>
+          <w:sz w:val="24"/>
+          <w:szCs w:val="24"/>
+        </w:rPr>
+        <w:t xml:space="preserve">that falls under </w:t>
+      </w:r>
+      <w:r>
+        <w:rPr>
+          <w:rFonts w:ascii="Times New Roman" w:hAnsi="Times New Roman" w:cs="Times New Roman"/>
+          <w:sz w:val="24"/>
+          <w:szCs w:val="24"/>
+        </w:rPr>
+        <w:t xml:space="preserve">this definition of </w:t>
+      </w:r>
+      <w:r>
+        <w:rPr>
+          <w:rFonts w:ascii="Times New Roman" w:hAnsi="Times New Roman" w:cs="Times New Roman"/>
+          <w:sz w:val="24"/>
+          <w:szCs w:val="24"/>
+        </w:rPr>
+        <w:t xml:space="preserve">personal privacy </w:t>
+      </w:r>
+      <w:r>
+        <w:rPr>
+          <w:rFonts w:ascii="Times New Roman" w:hAnsi="Times New Roman" w:cs="Times New Roman"/>
+          <w:sz w:val="24"/>
+          <w:szCs w:val="24"/>
+        </w:rPr>
+        <w:t xml:space="preserve">include </w:t>
+      </w:r>
+      <w:r>
+        <w:rPr>
+          <w:rFonts w:ascii="Times New Roman" w:hAnsi="Times New Roman" w:cs="Times New Roman"/>
+          <w:sz w:val="24"/>
+          <w:szCs w:val="24"/>
+        </w:rPr>
+        <w:t xml:space="preserve">information about </w:t>
+      </w:r>
+      <w:r>
+        <w:rPr>
+          <w:rFonts w:ascii="Times New Roman" w:hAnsi="Times New Roman" w:cs="Times New Roman"/>
+          <w:sz w:val="24"/>
+          <w:szCs w:val="24"/>
+        </w:rPr>
+        <w:t>one’s</w:t>
+      </w:r>
+      <w:r>
+        <w:rPr>
+          <w:rFonts w:ascii="Times New Roman" w:hAnsi="Times New Roman" w:cs="Times New Roman"/>
+          <w:sz w:val="24"/>
+          <w:szCs w:val="24"/>
+        </w:rPr>
+        <w:t xml:space="preserve"> medical records</w:t>
+      </w:r>
+      <w:r>
+        <w:rPr>
+          <w:rFonts w:ascii="Times New Roman" w:hAnsi="Times New Roman" w:cs="Times New Roman"/>
+          <w:sz w:val="24"/>
+          <w:szCs w:val="24"/>
+        </w:rPr>
+        <w:t>,</w:t>
+      </w:r>
+      <w:r>
+        <w:rPr>
+          <w:rFonts w:ascii="Times New Roman" w:hAnsi="Times New Roman" w:cs="Times New Roman"/>
+          <w:sz w:val="24"/>
+          <w:szCs w:val="24"/>
+        </w:rPr>
+        <w:t xml:space="preserve"> voting history, </w:t>
+      </w:r>
+      <w:r>
+        <w:rPr>
+          <w:rFonts w:ascii="Times New Roman" w:hAnsi="Times New Roman" w:cs="Times New Roman"/>
+          <w:sz w:val="24"/>
+          <w:szCs w:val="24"/>
+        </w:rPr>
+        <w:t>academic records,</w:t>
+      </w:r>
+      <w:r>
+        <w:rPr>
+          <w:rFonts w:ascii="Times New Roman" w:hAnsi="Times New Roman" w:cs="Times New Roman"/>
+          <w:sz w:val="24"/>
+          <w:szCs w:val="24"/>
+        </w:rPr>
+        <w:t xml:space="preserve"> and daily habits. </w:t>
+      </w:r>
+      <w:r>
+        <w:rPr>
+          <w:rFonts w:ascii="Times New Roman" w:hAnsi="Times New Roman" w:cs="Times New Roman"/>
+          <w:sz w:val="24"/>
+          <w:szCs w:val="24"/>
+        </w:rPr>
+        <w:t>Privacy applies d</w:t>
+      </w:r>
+      <w:r>
+        <w:rPr>
+          <w:rFonts w:ascii="Times New Roman" w:hAnsi="Times New Roman" w:cs="Times New Roman"/>
+          <w:sz w:val="24"/>
+          <w:szCs w:val="24"/>
+        </w:rPr>
+        <w:t>ifferent</w:t>
+      </w:r>
+      <w:r>
+        <w:rPr>
+          <w:rFonts w:ascii="Times New Roman" w:hAnsi="Times New Roman" w:cs="Times New Roman"/>
+          <w:sz w:val="24"/>
+          <w:szCs w:val="24"/>
+        </w:rPr>
+        <w:t>ly to information depending on the sensitivity of th</w:t>
+      </w:r>
+      <w:r>
+        <w:rPr>
+          <w:rFonts w:ascii="Times New Roman" w:hAnsi="Times New Roman" w:cs="Times New Roman"/>
+          <w:sz w:val="24"/>
+          <w:szCs w:val="24"/>
+        </w:rPr>
+        <w:t>at</w:t>
+      </w:r>
+      <w:r>
+        <w:rPr>
+          <w:rFonts w:ascii="Times New Roman" w:hAnsi="Times New Roman" w:cs="Times New Roman"/>
+          <w:sz w:val="24"/>
+          <w:szCs w:val="24"/>
+        </w:rPr>
+        <w:t xml:space="preserve"> information</w:t>
+      </w:r>
+      <w:r>
+        <w:rPr>
+          <w:rFonts w:ascii="Times New Roman" w:hAnsi="Times New Roman" w:cs="Times New Roman"/>
+          <w:sz w:val="24"/>
+          <w:szCs w:val="24"/>
+        </w:rPr>
+        <w:t>, the context in which it is shared,</w:t>
+      </w:r>
+      <w:r>
+        <w:rPr>
+          <w:rFonts w:ascii="Times New Roman" w:hAnsi="Times New Roman" w:cs="Times New Roman"/>
+          <w:sz w:val="24"/>
+          <w:szCs w:val="24"/>
+        </w:rPr>
+        <w:t xml:space="preserve"> and people’s expectations</w:t>
+      </w:r>
+      <w:r>
+        <w:rPr>
+          <w:rFonts w:ascii="Times New Roman" w:hAnsi="Times New Roman" w:cs="Times New Roman"/>
+          <w:sz w:val="24"/>
+          <w:szCs w:val="24"/>
+        </w:rPr>
+        <w:t>; p</w:t>
+      </w:r>
+      <w:r>
+        <w:rPr>
+          <w:rFonts w:ascii="Times New Roman" w:hAnsi="Times New Roman" w:cs="Times New Roman"/>
+          <w:sz w:val="24"/>
+          <w:szCs w:val="24"/>
+        </w:rPr>
+        <w:t>eople</w:t>
+      </w:r>
+      <w:r>
+        <w:rPr>
+          <w:rFonts w:ascii="Times New Roman" w:hAnsi="Times New Roman" w:cs="Times New Roman"/>
+          <w:sz w:val="24"/>
+          <w:szCs w:val="24"/>
+        </w:rPr>
+        <w:t xml:space="preserve"> </w:t>
+      </w:r>
+      <w:r>
+        <w:rPr>
+          <w:rFonts w:ascii="Times New Roman" w:hAnsi="Times New Roman" w:cs="Times New Roman"/>
+          <w:sz w:val="24"/>
+          <w:szCs w:val="24"/>
+        </w:rPr>
+        <w:t>expect that thei</w:t>
+      </w:r>
+      <w:r>
+        <w:rPr>
+          <w:rFonts w:ascii="Times New Roman" w:hAnsi="Times New Roman" w:cs="Times New Roman"/>
+          <w:sz w:val="24"/>
+          <w:szCs w:val="24"/>
+        </w:rPr>
+        <w:t>r medical records would be kept more private than their recent shopping history.</w:t>
+      </w:r>
+      <w:r>
+        <w:rPr>
+          <w:rFonts w:ascii="Times New Roman" w:hAnsi="Times New Roman" w:cs="Times New Roman"/>
+          <w:sz w:val="24"/>
+          <w:szCs w:val="24"/>
+        </w:rPr>
+        <w:t xml:space="preserve"> </w:t>
       </w:r>
     </w:p>
     <w:p>
@@ -840,30 +1165,19 @@
           <w:sz w:val="24"/>
           <w:szCs w:val="24"/>
         </w:rPr>
-        <w:t xml:space="preserve">The collection and retention of data collected by IoT systems </w:t>
-      </w:r>
-      <w:r>
-        <w:rPr>
-          <w:rFonts w:ascii="Times New Roman" w:hAnsi="Times New Roman" w:cs="Times New Roman"/>
-          <w:noProof/>
-          <w:sz w:val="24"/>
-          <w:szCs w:val="24"/>
-        </w:rPr>
-        <w:t>present</w:t>
-      </w:r>
-      <w:r>
-        <w:rPr>
-          <w:rFonts w:ascii="Times New Roman" w:hAnsi="Times New Roman" w:cs="Times New Roman"/>
-          <w:sz w:val="24"/>
-          <w:szCs w:val="24"/>
-        </w:rPr>
-        <w:t xml:space="preserve"> privacy risks that did not previously exist.</w:t>
-      </w:r>
-      <w:r>
-        <w:rPr>
-          <w:rFonts w:ascii="Times New Roman" w:hAnsi="Times New Roman" w:cs="Times New Roman"/>
-          <w:b/>
-          <w:i/>
+        <w:t xml:space="preserve">IoT privacy risks firstly include the fact that </w:t>
+      </w:r>
+      <w:r>
+        <w:rPr>
+          <w:rFonts w:ascii="Times New Roman" w:hAnsi="Times New Roman" w:cs="Times New Roman"/>
+          <w:sz w:val="24"/>
+          <w:szCs w:val="24"/>
+        </w:rPr>
+        <w:t>data collected by IoT devices though not apparently sensitive can be used to infer private information and thus give corporations significant control over their users’ privacy.</w:t>
+      </w:r>
+      <w:r>
+        <w:rPr>
+          <w:rFonts w:ascii="Times New Roman" w:hAnsi="Times New Roman" w:cs="Times New Roman"/>
           <w:sz w:val="24"/>
           <w:szCs w:val="24"/>
         </w:rPr>
@@ -872,28 +1186,99 @@
       <w:r>
         <w:rPr>
           <w:rFonts w:ascii="Times New Roman" w:hAnsi="Times New Roman" w:cs="Times New Roman"/>
-          <w:noProof/>
-          <w:sz w:val="24"/>
-          <w:szCs w:val="24"/>
-        </w:rPr>
-        <w:t>Privacy</w:t>
-      </w:r>
-      <w:r>
-        <w:rPr>
-          <w:rFonts w:ascii="Times New Roman" w:hAnsi="Times New Roman" w:cs="Times New Roman"/>
-          <w:noProof/>
-          <w:sz w:val="24"/>
-          <w:szCs w:val="24"/>
-        </w:rPr>
-        <w:t>, in this case,</w:t>
-      </w:r>
-      <w:r>
-        <w:rPr>
-          <w:rFonts w:ascii="Times New Roman" w:hAnsi="Times New Roman" w:cs="Times New Roman"/>
-          <w:sz w:val="24"/>
-          <w:szCs w:val="24"/>
-        </w:rPr>
-        <w:t xml:space="preserve"> means</w:t>
+          <w:sz w:val="24"/>
+          <w:szCs w:val="24"/>
+        </w:rPr>
+        <w:t xml:space="preserve">Companies have put a lot of effort into </w:t>
+      </w:r>
+      <w:r>
+        <w:rPr>
+          <w:rFonts w:ascii="Times New Roman" w:hAnsi="Times New Roman" w:cs="Times New Roman"/>
+          <w:sz w:val="24"/>
+          <w:szCs w:val="24"/>
+        </w:rPr>
+        <w:t>predicting what consumers will likely buy based on the information that they have</w:t>
+      </w:r>
+      <w:r>
+        <w:rPr>
+          <w:rFonts w:ascii="Times New Roman" w:hAnsi="Times New Roman" w:cs="Times New Roman"/>
+          <w:sz w:val="24"/>
+          <w:szCs w:val="24"/>
+        </w:rPr>
+        <w:t xml:space="preserve"> and IoT devices </w:t>
+      </w:r>
+      <w:r>
+        <w:rPr>
+          <w:rFonts w:ascii="Times New Roman" w:hAnsi="Times New Roman" w:cs="Times New Roman"/>
+          <w:sz w:val="24"/>
+          <w:szCs w:val="24"/>
+        </w:rPr>
+        <w:t xml:space="preserve">can </w:t>
+      </w:r>
+      <w:r>
+        <w:rPr>
+          <w:rFonts w:ascii="Times New Roman" w:hAnsi="Times New Roman" w:cs="Times New Roman"/>
+          <w:sz w:val="24"/>
+          <w:szCs w:val="24"/>
+        </w:rPr>
+        <w:t>provide</w:t>
+      </w:r>
+      <w:r>
+        <w:rPr>
+          <w:rFonts w:ascii="Times New Roman" w:hAnsi="Times New Roman" w:cs="Times New Roman"/>
+          <w:sz w:val="24"/>
+          <w:szCs w:val="24"/>
+        </w:rPr>
+        <w:t xml:space="preserve"> an unprecedented amount of information </w:t>
+      </w:r>
+      <w:r>
+        <w:rPr>
+          <w:rFonts w:ascii="Times New Roman" w:hAnsi="Times New Roman" w:cs="Times New Roman"/>
+          <w:sz w:val="24"/>
+          <w:szCs w:val="24"/>
+        </w:rPr>
+        <w:t xml:space="preserve">that they can </w:t>
+      </w:r>
+      <w:r>
+        <w:rPr>
+          <w:rFonts w:ascii="Times New Roman" w:hAnsi="Times New Roman" w:cs="Times New Roman"/>
+          <w:sz w:val="24"/>
+          <w:szCs w:val="24"/>
+        </w:rPr>
+        <w:t>analyze</w:t>
+      </w:r>
+      <w:r>
+        <w:rPr>
+          <w:rFonts w:ascii="Times New Roman" w:hAnsi="Times New Roman" w:cs="Times New Roman"/>
+          <w:sz w:val="24"/>
+          <w:szCs w:val="24"/>
+        </w:rPr>
+        <w:t xml:space="preserve">. </w:t>
+      </w:r>
+      <w:r>
+        <w:rPr>
+          <w:rFonts w:ascii="Times New Roman" w:hAnsi="Times New Roman" w:cs="Times New Roman"/>
+          <w:sz w:val="24"/>
+          <w:szCs w:val="24"/>
+        </w:rPr>
+        <w:t>O</w:t>
+      </w:r>
+      <w:r>
+        <w:rPr>
+          <w:rFonts w:ascii="Times New Roman" w:hAnsi="Times New Roman" w:cs="Times New Roman"/>
+          <w:sz w:val="24"/>
+          <w:szCs w:val="24"/>
+        </w:rPr>
+        <w:t xml:space="preserve">nce corporations collect information from IoT devices about their users, they will effectively have exclusive legal </w:t>
+      </w:r>
+      <w:r>
+        <w:rPr>
+          <w:rFonts w:ascii="Times New Roman" w:hAnsi="Times New Roman" w:cs="Times New Roman"/>
+          <w:sz w:val="24"/>
+          <w:szCs w:val="24"/>
+        </w:rPr>
+        <w:lastRenderedPageBreak/>
+        <w:t>control it.</w:t>
       </w:r>
       <w:r>
         <w:rPr>
@@ -909,223 +1294,79 @@
           <w:sz w:val="24"/>
           <w:szCs w:val="24"/>
         </w:rPr>
-        <w:t xml:space="preserve">the right of individuals to </w:t>
-      </w:r>
-      <w:r>
-        <w:rPr>
-          <w:rFonts w:ascii="Times New Roman" w:hAnsi="Times New Roman" w:cs="Times New Roman"/>
-          <w:sz w:val="24"/>
-          <w:szCs w:val="24"/>
-        </w:rPr>
-        <w:t xml:space="preserve">have a </w:t>
-      </w:r>
-      <w:r>
-        <w:rPr>
-          <w:rFonts w:ascii="Times New Roman" w:hAnsi="Times New Roman" w:cs="Times New Roman"/>
-          <w:sz w:val="24"/>
-          <w:szCs w:val="24"/>
-        </w:rPr>
-        <w:t xml:space="preserve">measure </w:t>
-      </w:r>
-      <w:r>
-        <w:rPr>
-          <w:rFonts w:ascii="Times New Roman" w:hAnsi="Times New Roman" w:cs="Times New Roman"/>
-          <w:sz w:val="24"/>
-          <w:szCs w:val="24"/>
-        </w:rPr>
-        <w:t xml:space="preserve">of </w:t>
-      </w:r>
-      <w:r>
-        <w:rPr>
-          <w:rFonts w:ascii="Times New Roman" w:hAnsi="Times New Roman" w:cs="Times New Roman"/>
-          <w:sz w:val="24"/>
-          <w:szCs w:val="24"/>
-        </w:rPr>
-        <w:t xml:space="preserve">control </w:t>
-      </w:r>
-      <w:r>
-        <w:rPr>
-          <w:rFonts w:ascii="Times New Roman" w:hAnsi="Times New Roman" w:cs="Times New Roman"/>
-          <w:sz w:val="24"/>
-          <w:szCs w:val="24"/>
-        </w:rPr>
-        <w:t xml:space="preserve">over </w:t>
-      </w:r>
-      <w:r>
-        <w:rPr>
-          <w:rFonts w:ascii="Times New Roman" w:hAnsi="Times New Roman" w:cs="Times New Roman"/>
-          <w:sz w:val="24"/>
-          <w:szCs w:val="24"/>
-        </w:rPr>
-        <w:t>the flow of</w:t>
-      </w:r>
-      <w:r>
-        <w:rPr>
-          <w:rFonts w:ascii="Times New Roman" w:hAnsi="Times New Roman" w:cs="Times New Roman"/>
-          <w:sz w:val="24"/>
-          <w:szCs w:val="24"/>
-        </w:rPr>
-        <w:t xml:space="preserve"> personal information about themselves. Examples of information </w:t>
-      </w:r>
-      <w:r>
-        <w:rPr>
-          <w:rFonts w:ascii="Times New Roman" w:hAnsi="Times New Roman" w:cs="Times New Roman"/>
-          <w:sz w:val="24"/>
-          <w:szCs w:val="24"/>
-        </w:rPr>
-        <w:t xml:space="preserve">that falls under </w:t>
-      </w:r>
-      <w:r>
-        <w:rPr>
-          <w:rFonts w:ascii="Times New Roman" w:hAnsi="Times New Roman" w:cs="Times New Roman"/>
-          <w:sz w:val="24"/>
-          <w:szCs w:val="24"/>
-        </w:rPr>
-        <w:t xml:space="preserve">this definition of </w:t>
-      </w:r>
-      <w:r>
-        <w:rPr>
-          <w:rFonts w:ascii="Times New Roman" w:hAnsi="Times New Roman" w:cs="Times New Roman"/>
-          <w:sz w:val="24"/>
-          <w:szCs w:val="24"/>
-        </w:rPr>
-        <w:t xml:space="preserve">personal privacy </w:t>
-      </w:r>
-      <w:r>
-        <w:rPr>
-          <w:rFonts w:ascii="Times New Roman" w:hAnsi="Times New Roman" w:cs="Times New Roman"/>
-          <w:sz w:val="24"/>
-          <w:szCs w:val="24"/>
-        </w:rPr>
-        <w:t xml:space="preserve">include </w:t>
-      </w:r>
-      <w:r>
-        <w:rPr>
-          <w:rFonts w:ascii="Times New Roman" w:hAnsi="Times New Roman" w:cs="Times New Roman"/>
-          <w:sz w:val="24"/>
-          <w:szCs w:val="24"/>
-        </w:rPr>
-        <w:t xml:space="preserve">information about </w:t>
-      </w:r>
-      <w:r>
-        <w:rPr>
-          <w:rFonts w:ascii="Times New Roman" w:hAnsi="Times New Roman" w:cs="Times New Roman"/>
-          <w:sz w:val="24"/>
-          <w:szCs w:val="24"/>
-        </w:rPr>
-        <w:t>one’s</w:t>
-      </w:r>
-      <w:r>
-        <w:rPr>
-          <w:rFonts w:ascii="Times New Roman" w:hAnsi="Times New Roman" w:cs="Times New Roman"/>
-          <w:sz w:val="24"/>
-          <w:szCs w:val="24"/>
-        </w:rPr>
-        <w:t xml:space="preserve"> medical records</w:t>
-      </w:r>
-      <w:r>
-        <w:rPr>
-          <w:rFonts w:ascii="Times New Roman" w:hAnsi="Times New Roman" w:cs="Times New Roman"/>
-          <w:sz w:val="24"/>
-          <w:szCs w:val="24"/>
-        </w:rPr>
-        <w:t>,</w:t>
-      </w:r>
-      <w:r>
-        <w:rPr>
-          <w:rFonts w:ascii="Times New Roman" w:hAnsi="Times New Roman" w:cs="Times New Roman"/>
-          <w:sz w:val="24"/>
-          <w:szCs w:val="24"/>
-        </w:rPr>
-        <w:t xml:space="preserve"> voting history, </w:t>
-      </w:r>
-      <w:r>
-        <w:rPr>
-          <w:rFonts w:ascii="Times New Roman" w:hAnsi="Times New Roman" w:cs="Times New Roman"/>
-          <w:sz w:val="24"/>
-          <w:szCs w:val="24"/>
-        </w:rPr>
-        <w:t>academic records,</w:t>
-      </w:r>
-      <w:r>
-        <w:rPr>
-          <w:rFonts w:ascii="Times New Roman" w:hAnsi="Times New Roman" w:cs="Times New Roman"/>
-          <w:sz w:val="24"/>
-          <w:szCs w:val="24"/>
-        </w:rPr>
-        <w:t xml:space="preserve"> and daily habits. </w:t>
-      </w:r>
-      <w:r>
-        <w:rPr>
-          <w:rFonts w:ascii="Times New Roman" w:hAnsi="Times New Roman" w:cs="Times New Roman"/>
-          <w:sz w:val="24"/>
-          <w:szCs w:val="24"/>
-        </w:rPr>
-        <w:t>Privacy applies d</w:t>
-      </w:r>
-      <w:r>
-        <w:rPr>
-          <w:rFonts w:ascii="Times New Roman" w:hAnsi="Times New Roman" w:cs="Times New Roman"/>
-          <w:sz w:val="24"/>
-          <w:szCs w:val="24"/>
-        </w:rPr>
-        <w:t>ifferent</w:t>
-      </w:r>
-      <w:r>
-        <w:rPr>
-          <w:rFonts w:ascii="Times New Roman" w:hAnsi="Times New Roman" w:cs="Times New Roman"/>
-          <w:sz w:val="24"/>
-          <w:szCs w:val="24"/>
-        </w:rPr>
-        <w:t>ly to information depending on the sensitivity of th</w:t>
-      </w:r>
-      <w:r>
-        <w:rPr>
-          <w:rFonts w:ascii="Times New Roman" w:hAnsi="Times New Roman" w:cs="Times New Roman"/>
-          <w:sz w:val="24"/>
-          <w:szCs w:val="24"/>
-        </w:rPr>
-        <w:t>at</w:t>
-      </w:r>
-      <w:r>
-        <w:rPr>
-          <w:rFonts w:ascii="Times New Roman" w:hAnsi="Times New Roman" w:cs="Times New Roman"/>
-          <w:sz w:val="24"/>
-          <w:szCs w:val="24"/>
-        </w:rPr>
-        <w:t xml:space="preserve"> information</w:t>
-      </w:r>
-      <w:r>
-        <w:rPr>
-          <w:rFonts w:ascii="Times New Roman" w:hAnsi="Times New Roman" w:cs="Times New Roman"/>
-          <w:sz w:val="24"/>
-          <w:szCs w:val="24"/>
-        </w:rPr>
-        <w:t>, the context in which it is shared,</w:t>
-      </w:r>
-      <w:r>
-        <w:rPr>
-          <w:rFonts w:ascii="Times New Roman" w:hAnsi="Times New Roman" w:cs="Times New Roman"/>
-          <w:sz w:val="24"/>
-          <w:szCs w:val="24"/>
-        </w:rPr>
-        <w:t xml:space="preserve"> and people’s expectations</w:t>
-      </w:r>
-      <w:r>
-        <w:rPr>
-          <w:rFonts w:ascii="Times New Roman" w:hAnsi="Times New Roman" w:cs="Times New Roman"/>
-          <w:sz w:val="24"/>
-          <w:szCs w:val="24"/>
-        </w:rPr>
-        <w:t>; p</w:t>
-      </w:r>
-      <w:r>
-        <w:rPr>
-          <w:rFonts w:ascii="Times New Roman" w:hAnsi="Times New Roman" w:cs="Times New Roman"/>
-          <w:sz w:val="24"/>
-          <w:szCs w:val="24"/>
-        </w:rPr>
-        <w:t>eople</w:t>
+        <w:t>There is a whole industry around buying an</w:t>
+      </w:r>
+      <w:r>
+        <w:rPr>
+          <w:rFonts w:ascii="Times New Roman" w:hAnsi="Times New Roman" w:cs="Times New Roman"/>
+          <w:sz w:val="24"/>
+          <w:szCs w:val="24"/>
+        </w:rPr>
+        <w:t>d selling consumer data already</w:t>
+      </w:r>
+      <w:r>
+        <w:rPr>
+          <w:rFonts w:ascii="Times New Roman" w:hAnsi="Times New Roman" w:cs="Times New Roman"/>
+          <w:sz w:val="24"/>
+          <w:szCs w:val="24"/>
+        </w:rPr>
+        <w:t xml:space="preserve"> and there is little to no regulations governing buying and selling consumer information</w:t>
+      </w:r>
+      <w:r>
+        <w:rPr>
+          <w:rFonts w:ascii="Times New Roman" w:hAnsi="Times New Roman" w:cs="Times New Roman"/>
+          <w:sz w:val="24"/>
+          <w:szCs w:val="24"/>
+        </w:rPr>
+        <w:t xml:space="preserve">. </w:t>
+      </w:r>
+      <w:r>
+        <w:rPr>
+          <w:rFonts w:ascii="Times New Roman" w:hAnsi="Times New Roman" w:cs="Times New Roman"/>
+          <w:sz w:val="24"/>
+          <w:szCs w:val="24"/>
+        </w:rPr>
+        <w:t xml:space="preserve">Another privacy risk is the fact that </w:t>
+      </w:r>
+      <w:r>
+        <w:rPr>
+          <w:rFonts w:ascii="Times New Roman" w:hAnsi="Times New Roman" w:cs="Times New Roman"/>
+          <w:sz w:val="24"/>
+          <w:szCs w:val="24"/>
+        </w:rPr>
+        <w:t xml:space="preserve">many </w:t>
+      </w:r>
+      <w:r>
+        <w:rPr>
+          <w:rFonts w:ascii="Times New Roman" w:hAnsi="Times New Roman" w:cs="Times New Roman"/>
+          <w:sz w:val="24"/>
+          <w:szCs w:val="24"/>
+        </w:rPr>
+        <w:t>c</w:t>
+      </w:r>
+      <w:r>
+        <w:rPr>
+          <w:rFonts w:ascii="Times New Roman" w:hAnsi="Times New Roman" w:cs="Times New Roman"/>
+          <w:sz w:val="24"/>
+          <w:szCs w:val="24"/>
+        </w:rPr>
+        <w:t xml:space="preserve">ompanies that store data </w:t>
+      </w:r>
+      <w:r>
+        <w:rPr>
+          <w:rFonts w:ascii="Times New Roman" w:hAnsi="Times New Roman" w:cs="Times New Roman"/>
+          <w:sz w:val="24"/>
+          <w:szCs w:val="24"/>
+        </w:rPr>
+        <w:t xml:space="preserve">on </w:t>
+      </w:r>
+      <w:r>
+        <w:rPr>
+          <w:rFonts w:ascii="Times New Roman" w:hAnsi="Times New Roman" w:cs="Times New Roman"/>
+          <w:sz w:val="24"/>
+          <w:szCs w:val="24"/>
+        </w:rPr>
+        <w:t>their users have historically misused</w:t>
       </w:r>
       <w:r>
         <w:rPr>
@@ -1141,15 +1382,15 @@
           <w:sz w:val="24"/>
           <w:szCs w:val="24"/>
         </w:rPr>
-        <w:t>expect that thei</w:t>
-      </w:r>
-      <w:r>
-        <w:rPr>
-          <w:rFonts w:ascii="Times New Roman" w:hAnsi="Times New Roman" w:cs="Times New Roman"/>
-          <w:sz w:val="24"/>
-          <w:szCs w:val="24"/>
-        </w:rPr>
-        <w:t>r medical records would be kept more private than their recent shopping history.</w:t>
+        <w:t>and</w:t>
+      </w:r>
+      <w:r>
+        <w:rPr>
+          <w:rFonts w:ascii="Times New Roman" w:hAnsi="Times New Roman" w:cs="Times New Roman"/>
+          <w:sz w:val="24"/>
+          <w:szCs w:val="24"/>
+        </w:rPr>
+        <w:t xml:space="preserve"> insufficiently protected</w:t>
       </w:r>
       <w:r>
         <w:rPr>
@@ -1158,6 +1399,86 @@
           <w:szCs w:val="24"/>
         </w:rPr>
         <w:t xml:space="preserve"> </w:t>
+      </w:r>
+      <w:r>
+        <w:rPr>
+          <w:rFonts w:ascii="Times New Roman" w:hAnsi="Times New Roman" w:cs="Times New Roman"/>
+          <w:sz w:val="24"/>
+          <w:szCs w:val="24"/>
+        </w:rPr>
+        <w:t>that data</w:t>
+      </w:r>
+      <w:r>
+        <w:rPr>
+          <w:rFonts w:ascii="Times New Roman" w:hAnsi="Times New Roman" w:cs="Times New Roman"/>
+          <w:sz w:val="24"/>
+          <w:szCs w:val="24"/>
+        </w:rPr>
+        <w:t xml:space="preserve">; IoT device manufacturers will likely behave </w:t>
+      </w:r>
+      <w:r>
+        <w:rPr>
+          <w:rFonts w:ascii="Times New Roman" w:hAnsi="Times New Roman" w:cs="Times New Roman"/>
+          <w:sz w:val="24"/>
+          <w:szCs w:val="24"/>
+        </w:rPr>
+        <w:t>the same way</w:t>
+      </w:r>
+      <w:r>
+        <w:rPr>
+          <w:rFonts w:ascii="Times New Roman" w:hAnsi="Times New Roman" w:cs="Times New Roman"/>
+          <w:sz w:val="24"/>
+          <w:szCs w:val="24"/>
+        </w:rPr>
+        <w:t>.</w:t>
+      </w:r>
+      <w:r>
+        <w:rPr>
+          <w:rFonts w:ascii="Times New Roman" w:hAnsi="Times New Roman" w:cs="Times New Roman"/>
+          <w:sz w:val="24"/>
+          <w:szCs w:val="24"/>
+        </w:rPr>
+        <w:t xml:space="preserve"> </w:t>
+      </w:r>
+      <w:r>
+        <w:rPr>
+          <w:rFonts w:ascii="Times New Roman" w:hAnsi="Times New Roman" w:cs="Times New Roman"/>
+          <w:sz w:val="24"/>
+          <w:szCs w:val="24"/>
+        </w:rPr>
+        <w:t>All this begs the question: How should the data produced by IoT systems affect personal privacy?</w:t>
+      </w:r>
+      <w:r>
+        <w:rPr>
+          <w:rFonts w:ascii="Times New Roman" w:hAnsi="Times New Roman" w:cs="Times New Roman"/>
+          <w:sz w:val="24"/>
+          <w:szCs w:val="24"/>
+        </w:rPr>
+        <w:t xml:space="preserve"> </w:t>
+      </w:r>
+      <w:r>
+        <w:rPr>
+          <w:rFonts w:ascii="Times New Roman" w:hAnsi="Times New Roman" w:cs="Times New Roman"/>
+          <w:sz w:val="24"/>
+          <w:szCs w:val="24"/>
+        </w:rPr>
+        <w:t xml:space="preserve">The widespread use of IoT devices will make corporations effectively own a large amount of their users’ personal information, which the </w:t>
+      </w:r>
+      <w:r>
+        <w:rPr>
+          <w:rFonts w:ascii="Times New Roman" w:hAnsi="Times New Roman" w:cs="Times New Roman"/>
+          <w:sz w:val="24"/>
+          <w:szCs w:val="24"/>
+        </w:rPr>
+        <w:t>companies</w:t>
+      </w:r>
+      <w:r>
+        <w:rPr>
+          <w:rFonts w:ascii="Times New Roman" w:hAnsi="Times New Roman" w:cs="Times New Roman"/>
+          <w:sz w:val="24"/>
+          <w:szCs w:val="24"/>
+        </w:rPr>
+        <w:t xml:space="preserve"> could easily misuse or put their users’ personal privacy at risk without significant legal ramifications.</w:t>
       </w:r>
     </w:p>
     <w:p>
@@ -1166,6 +1487,7 @@
         <w:ind w:firstLine="720"/>
         <w:rPr>
           <w:rFonts w:ascii="Times New Roman" w:hAnsi="Times New Roman" w:cs="Times New Roman"/>
+          <w:color w:val="000000" w:themeColor="text1"/>
           <w:sz w:val="24"/>
           <w:szCs w:val="24"/>
         </w:rPr>
@@ -1173,22 +1495,34 @@
       <w:r>
         <w:rPr>
           <w:rFonts w:ascii="Times New Roman" w:hAnsi="Times New Roman" w:cs="Times New Roman"/>
-          <w:sz w:val="24"/>
-          <w:szCs w:val="24"/>
-        </w:rPr>
-        <w:t xml:space="preserve">IoT privacy risks firstly include the fact that </w:t>
-      </w:r>
-      <w:r>
-        <w:rPr>
-          <w:rFonts w:ascii="Times New Roman" w:hAnsi="Times New Roman" w:cs="Times New Roman"/>
-          <w:sz w:val="24"/>
-          <w:szCs w:val="24"/>
-        </w:rPr>
-        <w:t>data collected by IoT devices though not apparently sensitive can be used to infer private information and thus give corporations significant control over their users’ privacy.</w:t>
-      </w:r>
-      <w:r>
-        <w:rPr>
-          <w:rFonts w:ascii="Times New Roman" w:hAnsi="Times New Roman" w:cs="Times New Roman"/>
+          <w:color w:val="000000" w:themeColor="text1"/>
+          <w:sz w:val="24"/>
+          <w:szCs w:val="24"/>
+        </w:rPr>
+        <w:t xml:space="preserve">To explore this question, I will use contextual integrity to analyze the situation. Contextual Integrity is a theory which states that </w:t>
+      </w:r>
+      <w:r>
+        <w:rPr>
+          <w:rFonts w:ascii="Times New Roman" w:hAnsi="Times New Roman" w:cs="Times New Roman"/>
+          <w:color w:val="000000" w:themeColor="text1"/>
+          <w:sz w:val="24"/>
+          <w:szCs w:val="24"/>
+        </w:rPr>
+        <w:t xml:space="preserve">every social context has </w:t>
+      </w:r>
+      <w:r>
+        <w:rPr>
+          <w:rFonts w:ascii="Times New Roman" w:hAnsi="Times New Roman" w:cs="Times New Roman"/>
+          <w:color w:val="000000" w:themeColor="text1"/>
+          <w:sz w:val="24"/>
+          <w:szCs w:val="24"/>
+        </w:rPr>
+        <w:t>norms about how information should be shared</w:t>
+      </w:r>
+      <w:r>
+        <w:rPr>
+          <w:rFonts w:ascii="Times New Roman" w:hAnsi="Times New Roman" w:cs="Times New Roman"/>
+          <w:color w:val="000000" w:themeColor="text1"/>
           <w:sz w:val="24"/>
           <w:szCs w:val="24"/>
         </w:rPr>
@@ -1197,71 +1531,74 @@
       <w:r>
         <w:rPr>
           <w:rFonts w:ascii="Times New Roman" w:hAnsi="Times New Roman" w:cs="Times New Roman"/>
-          <w:sz w:val="24"/>
-          <w:szCs w:val="24"/>
-        </w:rPr>
-        <w:t xml:space="preserve">Companies have put a lot of effort into </w:t>
-      </w:r>
-      <w:r>
-        <w:rPr>
-          <w:rFonts w:ascii="Times New Roman" w:hAnsi="Times New Roman" w:cs="Times New Roman"/>
-          <w:sz w:val="24"/>
-          <w:szCs w:val="24"/>
-        </w:rPr>
-        <w:t>predicting what consumers will likely buy based on the information that they have</w:t>
-      </w:r>
-      <w:r>
-        <w:rPr>
-          <w:rFonts w:ascii="Times New Roman" w:hAnsi="Times New Roman" w:cs="Times New Roman"/>
-          <w:sz w:val="24"/>
-          <w:szCs w:val="24"/>
-        </w:rPr>
-        <w:t xml:space="preserve"> and IoT devices </w:t>
-      </w:r>
-      <w:r>
-        <w:rPr>
-          <w:rFonts w:ascii="Times New Roman" w:hAnsi="Times New Roman" w:cs="Times New Roman"/>
-          <w:sz w:val="24"/>
-          <w:szCs w:val="24"/>
-        </w:rPr>
-        <w:t xml:space="preserve">can </w:t>
-      </w:r>
-      <w:r>
-        <w:rPr>
-          <w:rFonts w:ascii="Times New Roman" w:hAnsi="Times New Roman" w:cs="Times New Roman"/>
-          <w:sz w:val="24"/>
-          <w:szCs w:val="24"/>
-        </w:rPr>
-        <w:lastRenderedPageBreak/>
-        <w:t>provide</w:t>
-      </w:r>
-      <w:r>
-        <w:rPr>
-          <w:rFonts w:ascii="Times New Roman" w:hAnsi="Times New Roman" w:cs="Times New Roman"/>
-          <w:sz w:val="24"/>
-          <w:szCs w:val="24"/>
-        </w:rPr>
-        <w:t xml:space="preserve"> an unprecedented amount of information </w:t>
-      </w:r>
-      <w:r>
-        <w:rPr>
-          <w:rFonts w:ascii="Times New Roman" w:hAnsi="Times New Roman" w:cs="Times New Roman"/>
-          <w:sz w:val="24"/>
-          <w:szCs w:val="24"/>
-        </w:rPr>
-        <w:t xml:space="preserve">that they can </w:t>
-      </w:r>
-      <w:r>
-        <w:rPr>
-          <w:rFonts w:ascii="Times New Roman" w:hAnsi="Times New Roman" w:cs="Times New Roman"/>
-          <w:sz w:val="24"/>
-          <w:szCs w:val="24"/>
-        </w:rPr>
-        <w:t>analyze</w:t>
-      </w:r>
-      <w:r>
-        <w:rPr>
-          <w:rFonts w:ascii="Times New Roman" w:hAnsi="Times New Roman" w:cs="Times New Roman"/>
+          <w:color w:val="000000" w:themeColor="text1"/>
+          <w:sz w:val="24"/>
+          <w:szCs w:val="24"/>
+        </w:rPr>
+        <w:t xml:space="preserve">and what information is appropriate to share </w:t>
+      </w:r>
+      <w:r>
+        <w:rPr>
+          <w:rFonts w:ascii="Times New Roman" w:hAnsi="Times New Roman" w:cs="Times New Roman"/>
+          <w:color w:val="000000" w:themeColor="text1"/>
+          <w:sz w:val="24"/>
+          <w:szCs w:val="24"/>
+        </w:rPr>
+        <w:t>and that there is no context where anything goes</w:t>
+      </w:r>
+      <w:r>
+        <w:rPr>
+          <w:rFonts w:ascii="Times New Roman" w:hAnsi="Times New Roman" w:cs="Times New Roman"/>
+          <w:color w:val="000000" w:themeColor="text1"/>
+          <w:sz w:val="24"/>
+          <w:szCs w:val="24"/>
+        </w:rPr>
+        <w:t xml:space="preserve"> (</w:t>
+      </w:r>
+      <w:r>
+        <w:rPr>
+          <w:rStyle w:val="Hyperlink"/>
+          <w:rFonts w:ascii="Times New Roman" w:hAnsi="Times New Roman" w:cs="Times New Roman"/>
+          <w:color w:val="000000" w:themeColor="text1"/>
+          <w:sz w:val="24"/>
+          <w:szCs w:val="24"/>
+          <w:u w:val="none"/>
+        </w:rPr>
+        <w:t>Nissenbaum, 2004)</w:t>
+      </w:r>
+      <w:r>
+        <w:rPr>
+          <w:rFonts w:ascii="Times New Roman" w:hAnsi="Times New Roman" w:cs="Times New Roman"/>
+          <w:color w:val="000000" w:themeColor="text1"/>
+          <w:sz w:val="24"/>
+          <w:szCs w:val="24"/>
+        </w:rPr>
+        <w:t>. Whenever one of these norms is violated or information is revealed in the wrong context, a per</w:t>
+      </w:r>
+      <w:r>
+        <w:rPr>
+          <w:rFonts w:ascii="Times New Roman" w:hAnsi="Times New Roman" w:cs="Times New Roman"/>
+          <w:color w:val="000000" w:themeColor="text1"/>
+          <w:sz w:val="24"/>
+          <w:szCs w:val="24"/>
+        </w:rPr>
+        <w:t>son’s privacy has been violated (</w:t>
+      </w:r>
+      <w:r>
+        <w:rPr>
+          <w:rStyle w:val="Hyperlink"/>
+          <w:rFonts w:ascii="Times New Roman" w:hAnsi="Times New Roman" w:cs="Times New Roman"/>
+          <w:color w:val="000000" w:themeColor="text1"/>
+          <w:sz w:val="24"/>
+          <w:szCs w:val="24"/>
+          <w:u w:val="none"/>
+        </w:rPr>
+        <w:t>Nissenbaum, 2004)</w:t>
+      </w:r>
+      <w:r>
+        <w:rPr>
+          <w:rFonts w:ascii="Times New Roman" w:hAnsi="Times New Roman" w:cs="Times New Roman"/>
+          <w:color w:val="000000" w:themeColor="text1"/>
           <w:sz w:val="24"/>
           <w:szCs w:val="24"/>
         </w:rPr>
@@ -1270,218 +1607,11 @@
       <w:r>
         <w:rPr>
           <w:rFonts w:ascii="Times New Roman" w:hAnsi="Times New Roman" w:cs="Times New Roman"/>
-          <w:sz w:val="24"/>
-          <w:szCs w:val="24"/>
-        </w:rPr>
-        <w:t>O</w:t>
-      </w:r>
-      <w:r>
-        <w:rPr>
-          <w:rFonts w:ascii="Times New Roman" w:hAnsi="Times New Roman" w:cs="Times New Roman"/>
-          <w:sz w:val="24"/>
-          <w:szCs w:val="24"/>
-        </w:rPr>
-        <w:t>nce corporations collect information from IoT devices about their users, they will effectively have exclusive legal control it.</w:t>
-      </w:r>
-      <w:r>
-        <w:rPr>
-          <w:rFonts w:ascii="Times New Roman" w:hAnsi="Times New Roman" w:cs="Times New Roman"/>
-          <w:sz w:val="24"/>
-          <w:szCs w:val="24"/>
-        </w:rPr>
-        <w:t xml:space="preserve"> </w:t>
-      </w:r>
-      <w:r>
-        <w:rPr>
-          <w:rFonts w:ascii="Times New Roman" w:hAnsi="Times New Roman" w:cs="Times New Roman"/>
-          <w:sz w:val="24"/>
-          <w:szCs w:val="24"/>
-        </w:rPr>
-        <w:t>There is a whole industry around buying an</w:t>
-      </w:r>
-      <w:r>
-        <w:rPr>
-          <w:rFonts w:ascii="Times New Roman" w:hAnsi="Times New Roman" w:cs="Times New Roman"/>
-          <w:sz w:val="24"/>
-          <w:szCs w:val="24"/>
-        </w:rPr>
-        <w:t>d selling consumer data already</w:t>
-      </w:r>
-      <w:r>
-        <w:rPr>
-          <w:rFonts w:ascii="Times New Roman" w:hAnsi="Times New Roman" w:cs="Times New Roman"/>
-          <w:sz w:val="24"/>
-          <w:szCs w:val="24"/>
-        </w:rPr>
-        <w:t xml:space="preserve"> and there is little to no regulations governing buying and selling consumer information</w:t>
-      </w:r>
-      <w:r>
-        <w:rPr>
-          <w:rFonts w:ascii="Times New Roman" w:hAnsi="Times New Roman" w:cs="Times New Roman"/>
-          <w:sz w:val="24"/>
-          <w:szCs w:val="24"/>
-        </w:rPr>
-        <w:t xml:space="preserve">. </w:t>
-      </w:r>
-      <w:r>
-        <w:rPr>
-          <w:rFonts w:ascii="Times New Roman" w:hAnsi="Times New Roman" w:cs="Times New Roman"/>
-          <w:sz w:val="24"/>
-          <w:szCs w:val="24"/>
-        </w:rPr>
-        <w:t xml:space="preserve">Another privacy risk is the fact that </w:t>
-      </w:r>
-      <w:r>
-        <w:rPr>
-          <w:rFonts w:ascii="Times New Roman" w:hAnsi="Times New Roman" w:cs="Times New Roman"/>
-          <w:sz w:val="24"/>
-          <w:szCs w:val="24"/>
-        </w:rPr>
-        <w:t xml:space="preserve">many </w:t>
-      </w:r>
-      <w:r>
-        <w:rPr>
-          <w:rFonts w:ascii="Times New Roman" w:hAnsi="Times New Roman" w:cs="Times New Roman"/>
-          <w:sz w:val="24"/>
-          <w:szCs w:val="24"/>
-        </w:rPr>
-        <w:t>c</w:t>
-      </w:r>
-      <w:r>
-        <w:rPr>
-          <w:rFonts w:ascii="Times New Roman" w:hAnsi="Times New Roman" w:cs="Times New Roman"/>
-          <w:sz w:val="24"/>
-          <w:szCs w:val="24"/>
-        </w:rPr>
-        <w:t xml:space="preserve">ompanies that store data </w:t>
-      </w:r>
-      <w:r>
-        <w:rPr>
-          <w:rFonts w:ascii="Times New Roman" w:hAnsi="Times New Roman" w:cs="Times New Roman"/>
-          <w:sz w:val="24"/>
-          <w:szCs w:val="24"/>
-        </w:rPr>
-        <w:t xml:space="preserve">on </w:t>
-      </w:r>
-      <w:r>
-        <w:rPr>
-          <w:rFonts w:ascii="Times New Roman" w:hAnsi="Times New Roman" w:cs="Times New Roman"/>
-          <w:sz w:val="24"/>
-          <w:szCs w:val="24"/>
-        </w:rPr>
-        <w:t>their users have historically misused</w:t>
-      </w:r>
-      <w:r>
-        <w:rPr>
-          <w:rFonts w:ascii="Times New Roman" w:hAnsi="Times New Roman" w:cs="Times New Roman"/>
-          <w:sz w:val="24"/>
-          <w:szCs w:val="24"/>
-        </w:rPr>
-        <w:t xml:space="preserve"> </w:t>
-      </w:r>
-      <w:r>
-        <w:rPr>
-          <w:rFonts w:ascii="Times New Roman" w:hAnsi="Times New Roman" w:cs="Times New Roman"/>
-          <w:sz w:val="24"/>
-          <w:szCs w:val="24"/>
-        </w:rPr>
-        <w:t>and</w:t>
-      </w:r>
-      <w:r>
-        <w:rPr>
-          <w:rFonts w:ascii="Times New Roman" w:hAnsi="Times New Roman" w:cs="Times New Roman"/>
-          <w:sz w:val="24"/>
-          <w:szCs w:val="24"/>
-        </w:rPr>
-        <w:t xml:space="preserve"> insufficiently protected</w:t>
-      </w:r>
-      <w:r>
-        <w:rPr>
-          <w:rFonts w:ascii="Times New Roman" w:hAnsi="Times New Roman" w:cs="Times New Roman"/>
-          <w:sz w:val="24"/>
-          <w:szCs w:val="24"/>
-        </w:rPr>
-        <w:t xml:space="preserve"> </w:t>
-      </w:r>
-      <w:r>
-        <w:rPr>
-          <w:rFonts w:ascii="Times New Roman" w:hAnsi="Times New Roman" w:cs="Times New Roman"/>
-          <w:sz w:val="24"/>
-          <w:szCs w:val="24"/>
-        </w:rPr>
-        <w:t>that data</w:t>
-      </w:r>
-      <w:r>
-        <w:rPr>
-          <w:rFonts w:ascii="Times New Roman" w:hAnsi="Times New Roman" w:cs="Times New Roman"/>
-          <w:sz w:val="24"/>
-          <w:szCs w:val="24"/>
-        </w:rPr>
-        <w:t xml:space="preserve">; IoT device manufacturers will likely behave </w:t>
-      </w:r>
-      <w:r>
-        <w:rPr>
-          <w:rFonts w:ascii="Times New Roman" w:hAnsi="Times New Roman" w:cs="Times New Roman"/>
-          <w:sz w:val="24"/>
-          <w:szCs w:val="24"/>
-        </w:rPr>
-        <w:t>the same way</w:t>
-      </w:r>
-      <w:r>
-        <w:rPr>
-          <w:rFonts w:ascii="Times New Roman" w:hAnsi="Times New Roman" w:cs="Times New Roman"/>
-          <w:sz w:val="24"/>
-          <w:szCs w:val="24"/>
-        </w:rPr>
-        <w:t>.</w:t>
-      </w:r>
-      <w:r>
-        <w:rPr>
-          <w:rFonts w:ascii="Times New Roman" w:hAnsi="Times New Roman" w:cs="Times New Roman"/>
-          <w:sz w:val="24"/>
-          <w:szCs w:val="24"/>
-        </w:rPr>
-        <w:t xml:space="preserve"> </w:t>
-      </w:r>
-      <w:r>
-        <w:rPr>
-          <w:rFonts w:ascii="Times New Roman" w:hAnsi="Times New Roman" w:cs="Times New Roman"/>
-          <w:sz w:val="24"/>
-          <w:szCs w:val="24"/>
-        </w:rPr>
-        <w:t>All this begs the question: How should the data produced by IoT systems affect personal privacy?</w:t>
-      </w:r>
-      <w:r>
-        <w:rPr>
-          <w:rFonts w:ascii="Times New Roman" w:hAnsi="Times New Roman" w:cs="Times New Roman"/>
-          <w:sz w:val="24"/>
-          <w:szCs w:val="24"/>
-        </w:rPr>
-        <w:t xml:space="preserve"> </w:t>
-      </w:r>
-      <w:r>
-        <w:rPr>
-          <w:rFonts w:ascii="Times New Roman" w:hAnsi="Times New Roman" w:cs="Times New Roman"/>
-          <w:sz w:val="24"/>
-          <w:szCs w:val="24"/>
-        </w:rPr>
-        <w:t xml:space="preserve">The widespread use of IoT devices will make corporations effectively own a large amount of their users’ personal information, which the </w:t>
-      </w:r>
-      <w:r>
-        <w:rPr>
-          <w:rFonts w:ascii="Times New Roman" w:hAnsi="Times New Roman" w:cs="Times New Roman"/>
-          <w:sz w:val="24"/>
-          <w:szCs w:val="24"/>
-        </w:rPr>
-        <w:t>companies</w:t>
-      </w:r>
-      <w:r>
-        <w:rPr>
-          <w:rFonts w:ascii="Times New Roman" w:hAnsi="Times New Roman" w:cs="Times New Roman"/>
-          <w:sz w:val="24"/>
-          <w:szCs w:val="24"/>
-        </w:rPr>
-        <w:t xml:space="preserve"> could easily misuse or put their users’ personal privacy at risk without significant legal ramifications.</w:t>
+          <w:color w:val="000000" w:themeColor="text1"/>
+          <w:sz w:val="24"/>
+          <w:szCs w:val="24"/>
+        </w:rPr>
+        <w:t xml:space="preserve">If you share personal information about yourself, like severe health problems, to a friend, you would not expect them to share that with others. If they did share such personal details, without appropriate reasons, it would violate the social norm of keeping private information about one’s friends secret. Another example is when you go to a medical professional. They are expected to not disclose your medical history; this norm is enforced by law. </w:t>
       </w:r>
     </w:p>
     <w:p>
@@ -1490,7 +1620,6 @@
         <w:ind w:firstLine="720"/>
         <w:rPr>
           <w:rFonts w:ascii="Times New Roman" w:hAnsi="Times New Roman" w:cs="Times New Roman"/>
-          <w:color w:val="000000" w:themeColor="text1"/>
           <w:sz w:val="24"/>
           <w:szCs w:val="24"/>
         </w:rPr>
@@ -1502,30 +1631,137 @@
           <w:sz w:val="24"/>
           <w:szCs w:val="24"/>
         </w:rPr>
-        <w:t xml:space="preserve">To explore this question, I will use contextual integrity to analyze the situation. Contextual Integrity is a theory which states that </w:t>
-      </w:r>
-      <w:r>
-        <w:rPr>
-          <w:rFonts w:ascii="Times New Roman" w:hAnsi="Times New Roman" w:cs="Times New Roman"/>
-          <w:color w:val="000000" w:themeColor="text1"/>
-          <w:sz w:val="24"/>
-          <w:szCs w:val="24"/>
-        </w:rPr>
-        <w:t xml:space="preserve">every social context has </w:t>
-      </w:r>
-      <w:r>
-        <w:rPr>
-          <w:rFonts w:ascii="Times New Roman" w:hAnsi="Times New Roman" w:cs="Times New Roman"/>
-          <w:color w:val="000000" w:themeColor="text1"/>
-          <w:sz w:val="24"/>
-          <w:szCs w:val="24"/>
-        </w:rPr>
-        <w:t>norms about how information should be shared</w:t>
-      </w:r>
-      <w:r>
-        <w:rPr>
-          <w:rFonts w:ascii="Times New Roman" w:hAnsi="Times New Roman" w:cs="Times New Roman"/>
-          <w:color w:val="000000" w:themeColor="text1"/>
+        <w:t xml:space="preserve">Contextual Integrity will act as a framework for analyzing privacy for IoT systems. I will use it to highlight that IoT systems mostly lack social norms </w:t>
+      </w:r>
+      <w:r>
+        <w:rPr>
+          <w:rFonts w:ascii="Times New Roman" w:hAnsi="Times New Roman" w:cs="Times New Roman"/>
+          <w:color w:val="000000" w:themeColor="text1"/>
+          <w:sz w:val="24"/>
+          <w:szCs w:val="24"/>
+        </w:rPr>
+        <w:t xml:space="preserve">governing the flow of </w:t>
+      </w:r>
+      <w:r>
+        <w:rPr>
+          <w:rFonts w:ascii="Times New Roman" w:hAnsi="Times New Roman" w:cs="Times New Roman"/>
+          <w:color w:val="000000" w:themeColor="text1"/>
+          <w:sz w:val="24"/>
+          <w:szCs w:val="24"/>
+        </w:rPr>
+        <w:t xml:space="preserve">consumer </w:t>
+      </w:r>
+      <w:r>
+        <w:rPr>
+          <w:rFonts w:ascii="Times New Roman" w:hAnsi="Times New Roman" w:cs="Times New Roman"/>
+          <w:color w:val="000000" w:themeColor="text1"/>
+          <w:sz w:val="24"/>
+          <w:szCs w:val="24"/>
+        </w:rPr>
+        <w:t xml:space="preserve">data and </w:t>
+      </w:r>
+      <w:r>
+        <w:rPr>
+          <w:rFonts w:ascii="Times New Roman" w:hAnsi="Times New Roman" w:cs="Times New Roman"/>
+          <w:color w:val="000000" w:themeColor="text1"/>
+          <w:sz w:val="24"/>
+          <w:szCs w:val="24"/>
+        </w:rPr>
+        <w:t xml:space="preserve">how IoT data will </w:t>
+      </w:r>
+      <w:r>
+        <w:rPr>
+          <w:rFonts w:ascii="Times New Roman" w:hAnsi="Times New Roman" w:cs="Times New Roman"/>
+          <w:color w:val="000000" w:themeColor="text1"/>
+          <w:sz w:val="24"/>
+          <w:szCs w:val="24"/>
+        </w:rPr>
+        <w:t xml:space="preserve">likely </w:t>
+      </w:r>
+      <w:r>
+        <w:rPr>
+          <w:rFonts w:ascii="Times New Roman" w:hAnsi="Times New Roman" w:cs="Times New Roman"/>
+          <w:color w:val="000000" w:themeColor="text1"/>
+          <w:sz w:val="24"/>
+          <w:szCs w:val="24"/>
+        </w:rPr>
+        <w:t>be used in ways</w:t>
+      </w:r>
+      <w:r>
+        <w:rPr>
+          <w:rFonts w:ascii="Times New Roman" w:hAnsi="Times New Roman" w:cs="Times New Roman"/>
+          <w:color w:val="000000" w:themeColor="text1"/>
+          <w:sz w:val="24"/>
+          <w:szCs w:val="24"/>
+        </w:rPr>
+        <w:t xml:space="preserve"> other related industries</w:t>
+      </w:r>
+      <w:r>
+        <w:rPr>
+          <w:rFonts w:ascii="Times New Roman" w:hAnsi="Times New Roman" w:cs="Times New Roman"/>
+          <w:color w:val="000000" w:themeColor="text1"/>
+          <w:sz w:val="24"/>
+          <w:szCs w:val="24"/>
+        </w:rPr>
+        <w:t xml:space="preserve"> use </w:t>
+      </w:r>
+      <w:r>
+        <w:rPr>
+          <w:rFonts w:ascii="Times New Roman" w:hAnsi="Times New Roman" w:cs="Times New Roman"/>
+          <w:color w:val="000000" w:themeColor="text1"/>
+          <w:sz w:val="24"/>
+          <w:szCs w:val="24"/>
+        </w:rPr>
+        <w:t xml:space="preserve">their </w:t>
+      </w:r>
+      <w:r>
+        <w:rPr>
+          <w:rFonts w:ascii="Times New Roman" w:hAnsi="Times New Roman" w:cs="Times New Roman"/>
+          <w:color w:val="000000" w:themeColor="text1"/>
+          <w:sz w:val="24"/>
+          <w:szCs w:val="24"/>
+        </w:rPr>
+        <w:t>consumer</w:t>
+      </w:r>
+      <w:r>
+        <w:rPr>
+          <w:rFonts w:ascii="Times New Roman" w:hAnsi="Times New Roman" w:cs="Times New Roman"/>
+          <w:color w:val="000000" w:themeColor="text1"/>
+          <w:sz w:val="24"/>
+          <w:szCs w:val="24"/>
+        </w:rPr>
+        <w:t>’</w:t>
+      </w:r>
+      <w:r>
+        <w:rPr>
+          <w:rFonts w:ascii="Times New Roman" w:hAnsi="Times New Roman" w:cs="Times New Roman"/>
+          <w:color w:val="000000" w:themeColor="text1"/>
+          <w:sz w:val="24"/>
+          <w:szCs w:val="24"/>
+        </w:rPr>
+        <w:t>s</w:t>
+      </w:r>
+      <w:r>
+        <w:rPr>
+          <w:rFonts w:ascii="Times New Roman" w:hAnsi="Times New Roman" w:cs="Times New Roman"/>
+          <w:color w:val="000000" w:themeColor="text1"/>
+          <w:sz w:val="24"/>
+          <w:szCs w:val="24"/>
+        </w:rPr>
+        <w:t xml:space="preserve"> information</w:t>
+      </w:r>
+      <w:r>
+        <w:rPr>
+          <w:rFonts w:ascii="Times New Roman" w:hAnsi="Times New Roman" w:cs="Times New Roman"/>
+          <w:color w:val="000000" w:themeColor="text1"/>
+          <w:sz w:val="24"/>
+          <w:szCs w:val="24"/>
+        </w:rPr>
+        <w:t>.</w:t>
+      </w:r>
+      <w:r>
+        <w:rPr>
+          <w:rFonts w:ascii="Times New Roman" w:hAnsi="Times New Roman" w:cs="Times New Roman"/>
           <w:sz w:val="24"/>
           <w:szCs w:val="24"/>
         </w:rPr>
@@ -1534,87 +1770,86 @@
       <w:r>
         <w:rPr>
           <w:rFonts w:ascii="Times New Roman" w:hAnsi="Times New Roman" w:cs="Times New Roman"/>
-          <w:color w:val="000000" w:themeColor="text1"/>
-          <w:sz w:val="24"/>
-          <w:szCs w:val="24"/>
-        </w:rPr>
-        <w:t xml:space="preserve">and what information is appropriate to share </w:t>
-      </w:r>
-      <w:r>
-        <w:rPr>
-          <w:rFonts w:ascii="Times New Roman" w:hAnsi="Times New Roman" w:cs="Times New Roman"/>
-          <w:color w:val="000000" w:themeColor="text1"/>
-          <w:sz w:val="24"/>
-          <w:szCs w:val="24"/>
-        </w:rPr>
-        <w:t>and that there is no context where anything goes</w:t>
-      </w:r>
-      <w:r>
-        <w:rPr>
-          <w:rFonts w:ascii="Times New Roman" w:hAnsi="Times New Roman" w:cs="Times New Roman"/>
-          <w:color w:val="000000" w:themeColor="text1"/>
-          <w:sz w:val="24"/>
-          <w:szCs w:val="24"/>
-        </w:rPr>
-        <w:t xml:space="preserve"> (</w:t>
-      </w:r>
-      <w:r>
-        <w:rPr>
-          <w:rStyle w:val="Hyperlink"/>
-          <w:rFonts w:ascii="Times New Roman" w:hAnsi="Times New Roman" w:cs="Times New Roman"/>
-          <w:color w:val="000000" w:themeColor="text1"/>
-          <w:sz w:val="24"/>
-          <w:szCs w:val="24"/>
-          <w:u w:val="none"/>
-        </w:rPr>
-        <w:t>Nissenbaum, 2004)</w:t>
-      </w:r>
-      <w:r>
-        <w:rPr>
-          <w:rFonts w:ascii="Times New Roman" w:hAnsi="Times New Roman" w:cs="Times New Roman"/>
-          <w:color w:val="000000" w:themeColor="text1"/>
-          <w:sz w:val="24"/>
-          <w:szCs w:val="24"/>
-        </w:rPr>
-        <w:t>. Whenever one of these norms is violated or information is revealed in the wrong context, a per</w:t>
-      </w:r>
-      <w:r>
-        <w:rPr>
-          <w:rFonts w:ascii="Times New Roman" w:hAnsi="Times New Roman" w:cs="Times New Roman"/>
-          <w:color w:val="000000" w:themeColor="text1"/>
-          <w:sz w:val="24"/>
-          <w:szCs w:val="24"/>
-        </w:rPr>
-        <w:t>son’s privacy has been violated (</w:t>
-      </w:r>
-      <w:r>
-        <w:rPr>
-          <w:rStyle w:val="Hyperlink"/>
-          <w:rFonts w:ascii="Times New Roman" w:hAnsi="Times New Roman" w:cs="Times New Roman"/>
-          <w:color w:val="000000" w:themeColor="text1"/>
-          <w:sz w:val="24"/>
-          <w:szCs w:val="24"/>
-          <w:u w:val="none"/>
-        </w:rPr>
-        <w:t>Nissenbaum, 2004)</w:t>
-      </w:r>
-      <w:r>
-        <w:rPr>
-          <w:rFonts w:ascii="Times New Roman" w:hAnsi="Times New Roman" w:cs="Times New Roman"/>
-          <w:color w:val="000000" w:themeColor="text1"/>
-          <w:sz w:val="24"/>
-          <w:szCs w:val="24"/>
-        </w:rPr>
-        <w:t xml:space="preserve">. </w:t>
-      </w:r>
-      <w:r>
-        <w:rPr>
-          <w:rFonts w:ascii="Times New Roman" w:hAnsi="Times New Roman" w:cs="Times New Roman"/>
-          <w:color w:val="000000" w:themeColor="text1"/>
-          <w:sz w:val="24"/>
-          <w:szCs w:val="24"/>
-        </w:rPr>
-        <w:t xml:space="preserve">If you share personal information about yourself, like severe health problems, to a friend, you would not expect them to share that with others. If they did share such personal details, without appropriate reasons, it would violate the social norm of keeping private information about one’s friends secret. Another example is when you go to a medical professional. They are expected to not disclose your medical history; this norm is enforced by law. </w:t>
+          <w:sz w:val="24"/>
+          <w:szCs w:val="24"/>
+        </w:rPr>
+        <w:t>W</w:t>
+      </w:r>
+      <w:r>
+        <w:rPr>
+          <w:rFonts w:ascii="Times New Roman" w:hAnsi="Times New Roman" w:cs="Times New Roman"/>
+          <w:sz w:val="24"/>
+          <w:szCs w:val="24"/>
+        </w:rPr>
+        <w:t>hen contextual integrity is violated</w:t>
+      </w:r>
+      <w:r>
+        <w:rPr>
+          <w:rFonts w:ascii="Times New Roman" w:hAnsi="Times New Roman" w:cs="Times New Roman"/>
+          <w:color w:val="000000" w:themeColor="text1"/>
+          <w:sz w:val="24"/>
+          <w:szCs w:val="24"/>
+        </w:rPr>
+        <w:t>,</w:t>
+      </w:r>
+      <w:r>
+        <w:rPr>
+          <w:rFonts w:ascii="Times New Roman" w:hAnsi="Times New Roman" w:cs="Times New Roman"/>
+          <w:color w:val="000000" w:themeColor="text1"/>
+          <w:sz w:val="24"/>
+          <w:szCs w:val="24"/>
+        </w:rPr>
+        <w:t xml:space="preserve"> </w:t>
+      </w:r>
+      <w:r>
+        <w:rPr>
+          <w:rFonts w:ascii="Times New Roman" w:hAnsi="Times New Roman" w:cs="Times New Roman"/>
+          <w:color w:val="000000" w:themeColor="text1"/>
+          <w:sz w:val="24"/>
+          <w:szCs w:val="24"/>
+        </w:rPr>
+        <w:t xml:space="preserve">I will also show that related industries lack </w:t>
+      </w:r>
+      <w:r>
+        <w:rPr>
+          <w:rFonts w:ascii="Times New Roman" w:hAnsi="Times New Roman" w:cs="Times New Roman"/>
+          <w:sz w:val="24"/>
+          <w:szCs w:val="24"/>
+        </w:rPr>
+        <w:lastRenderedPageBreak/>
+        <w:t xml:space="preserve">sufficient legal protection for </w:t>
+      </w:r>
+      <w:r>
+        <w:rPr>
+          <w:rFonts w:ascii="Times New Roman" w:hAnsi="Times New Roman" w:cs="Times New Roman"/>
+          <w:sz w:val="24"/>
+          <w:szCs w:val="24"/>
+        </w:rPr>
+        <w:t xml:space="preserve">their </w:t>
+      </w:r>
+      <w:r>
+        <w:rPr>
+          <w:rFonts w:ascii="Times New Roman" w:hAnsi="Times New Roman" w:cs="Times New Roman"/>
+          <w:sz w:val="24"/>
+          <w:szCs w:val="24"/>
+        </w:rPr>
+        <w:t xml:space="preserve">consumers. </w:t>
+      </w:r>
+      <w:r>
+        <w:rPr>
+          <w:rFonts w:ascii="Times New Roman" w:hAnsi="Times New Roman" w:cs="Times New Roman"/>
+          <w:sz w:val="24"/>
+          <w:szCs w:val="24"/>
+        </w:rPr>
+        <w:t xml:space="preserve">Also, </w:t>
+      </w:r>
+      <w:r>
+        <w:rPr>
+          <w:rFonts w:ascii="Times New Roman" w:hAnsi="Times New Roman" w:cs="Times New Roman"/>
+          <w:sz w:val="24"/>
+          <w:szCs w:val="24"/>
+        </w:rPr>
+        <w:t>I will also cover how related industries can violate contextual integrity in new ways using data mining.</w:t>
       </w:r>
     </w:p>
     <w:p>
@@ -1630,88 +1865,226 @@
       <w:r>
         <w:rPr>
           <w:rFonts w:ascii="Times New Roman" w:hAnsi="Times New Roman" w:cs="Times New Roman"/>
-          <w:color w:val="000000" w:themeColor="text1"/>
-          <w:sz w:val="24"/>
-          <w:szCs w:val="24"/>
-        </w:rPr>
-        <w:t xml:space="preserve">Contextual Integrity will act as a framework for analyzing privacy for IoT systems. I will use it to highlight that IoT systems mostly lack social norms </w:t>
-      </w:r>
-      <w:r>
-        <w:rPr>
-          <w:rFonts w:ascii="Times New Roman" w:hAnsi="Times New Roman" w:cs="Times New Roman"/>
-          <w:color w:val="000000" w:themeColor="text1"/>
-          <w:sz w:val="24"/>
-          <w:szCs w:val="24"/>
-        </w:rPr>
-        <w:t xml:space="preserve">governing the flow of </w:t>
-      </w:r>
-      <w:r>
-        <w:rPr>
-          <w:rFonts w:ascii="Times New Roman" w:hAnsi="Times New Roman" w:cs="Times New Roman"/>
-          <w:color w:val="000000" w:themeColor="text1"/>
-          <w:sz w:val="24"/>
-          <w:szCs w:val="24"/>
-        </w:rPr>
-        <w:t xml:space="preserve">consumer </w:t>
-      </w:r>
-      <w:r>
-        <w:rPr>
-          <w:rFonts w:ascii="Times New Roman" w:hAnsi="Times New Roman" w:cs="Times New Roman"/>
-          <w:color w:val="000000" w:themeColor="text1"/>
-          <w:sz w:val="24"/>
-          <w:szCs w:val="24"/>
-        </w:rPr>
-        <w:t xml:space="preserve">data and </w:t>
-      </w:r>
-      <w:r>
-        <w:rPr>
-          <w:rFonts w:ascii="Times New Roman" w:hAnsi="Times New Roman" w:cs="Times New Roman"/>
-          <w:color w:val="000000" w:themeColor="text1"/>
-          <w:sz w:val="24"/>
-          <w:szCs w:val="24"/>
-        </w:rPr>
-        <w:t xml:space="preserve">how IoT data will </w:t>
-      </w:r>
-      <w:r>
-        <w:rPr>
-          <w:rFonts w:ascii="Times New Roman" w:hAnsi="Times New Roman" w:cs="Times New Roman"/>
-          <w:color w:val="000000" w:themeColor="text1"/>
-          <w:sz w:val="24"/>
-          <w:szCs w:val="24"/>
-        </w:rPr>
-        <w:t xml:space="preserve">likely </w:t>
-      </w:r>
-      <w:r>
-        <w:rPr>
-          <w:rFonts w:ascii="Times New Roman" w:hAnsi="Times New Roman" w:cs="Times New Roman"/>
-          <w:color w:val="000000" w:themeColor="text1"/>
-          <w:sz w:val="24"/>
-          <w:szCs w:val="24"/>
-        </w:rPr>
-        <w:t>be used in ways</w:t>
-      </w:r>
-      <w:r>
-        <w:rPr>
-          <w:rFonts w:ascii="Times New Roman" w:hAnsi="Times New Roman" w:cs="Times New Roman"/>
-          <w:color w:val="000000" w:themeColor="text1"/>
-          <w:sz w:val="24"/>
-          <w:szCs w:val="24"/>
-        </w:rPr>
-        <w:t xml:space="preserve"> other related industries</w:t>
-      </w:r>
-      <w:r>
-        <w:rPr>
-          <w:rFonts w:ascii="Times New Roman" w:hAnsi="Times New Roman" w:cs="Times New Roman"/>
-          <w:color w:val="000000" w:themeColor="text1"/>
-          <w:sz w:val="24"/>
-          <w:szCs w:val="24"/>
-        </w:rPr>
-        <w:t xml:space="preserve"> use </w:t>
-      </w:r>
-      <w:r>
-        <w:rPr>
-          <w:rFonts w:ascii="Times New Roman" w:hAnsi="Times New Roman" w:cs="Times New Roman"/>
-          <w:color w:val="000000" w:themeColor="text1"/>
+          <w:sz w:val="24"/>
+          <w:szCs w:val="24"/>
+        </w:rPr>
+        <w:t xml:space="preserve">The data collected by IoT devices though maybe not apparently sensitive can be used to infer private information and thus give corporations significant control over their users’ privacy. Data mining is the process of taking large amounts of data and analyzing it to find patterns or relationships that </w:t>
+      </w:r>
+      <w:r>
+        <w:rPr>
+          <w:rFonts w:ascii="Times New Roman" w:hAnsi="Times New Roman" w:cs="Times New Roman"/>
+          <w:noProof/>
+          <w:sz w:val="24"/>
+          <w:szCs w:val="24"/>
+        </w:rPr>
+        <w:t>exist</w:t>
+      </w:r>
+      <w:r>
+        <w:rPr>
+          <w:rFonts w:ascii="Times New Roman" w:hAnsi="Times New Roman" w:cs="Times New Roman"/>
+          <w:sz w:val="24"/>
+          <w:szCs w:val="24"/>
+        </w:rPr>
+        <w:t xml:space="preserve"> between members of</w:t>
+      </w:r>
+      <w:r>
+        <w:rPr>
+          <w:rFonts w:ascii="Times New Roman" w:hAnsi="Times New Roman" w:cs="Times New Roman"/>
+          <w:sz w:val="24"/>
+          <w:szCs w:val="24"/>
+        </w:rPr>
+        <w:t xml:space="preserve"> certain data points (Keating, 2008). </w:t>
+      </w:r>
+      <w:r>
+        <w:rPr>
+          <w:rFonts w:ascii="Times New Roman" w:hAnsi="Times New Roman" w:cs="Times New Roman"/>
+          <w:sz w:val="24"/>
+          <w:szCs w:val="24"/>
+        </w:rPr>
+        <w:t>Possible a</w:t>
+      </w:r>
+      <w:r>
+        <w:rPr>
+          <w:rFonts w:ascii="Times New Roman" w:hAnsi="Times New Roman" w:cs="Times New Roman"/>
+          <w:sz w:val="24"/>
+          <w:szCs w:val="24"/>
+        </w:rPr>
+        <w:t xml:space="preserve">pplications of this technique include </w:t>
+      </w:r>
+      <w:r>
+        <w:rPr>
+          <w:rFonts w:ascii="Times New Roman" w:hAnsi="Times New Roman" w:cs="Times New Roman"/>
+          <w:sz w:val="24"/>
+          <w:szCs w:val="24"/>
+        </w:rPr>
+        <w:t xml:space="preserve">figuring out if a company is </w:t>
+      </w:r>
+      <w:r>
+        <w:rPr>
+          <w:rFonts w:ascii="Times New Roman" w:hAnsi="Times New Roman" w:cs="Times New Roman"/>
+          <w:noProof/>
+          <w:sz w:val="24"/>
+          <w:szCs w:val="24"/>
+        </w:rPr>
+        <w:t>insolvent</w:t>
+      </w:r>
+      <w:r>
+        <w:rPr>
+          <w:rFonts w:ascii="Times New Roman" w:hAnsi="Times New Roman" w:cs="Times New Roman"/>
+          <w:noProof/>
+          <w:sz w:val="24"/>
+          <w:szCs w:val="24"/>
+        </w:rPr>
+        <w:t>,</w:t>
+      </w:r>
+      <w:r>
+        <w:rPr>
+          <w:rFonts w:ascii="Times New Roman" w:hAnsi="Times New Roman" w:cs="Times New Roman"/>
+          <w:sz w:val="24"/>
+          <w:szCs w:val="24"/>
+        </w:rPr>
+        <w:t xml:space="preserve"> if a prospective employee will </w:t>
+      </w:r>
+      <w:r>
+        <w:rPr>
+          <w:rFonts w:ascii="Times New Roman" w:hAnsi="Times New Roman" w:cs="Times New Roman"/>
+          <w:noProof/>
+          <w:sz w:val="24"/>
+          <w:szCs w:val="24"/>
+        </w:rPr>
+        <w:t>likely be</w:t>
+      </w:r>
+      <w:r>
+        <w:rPr>
+          <w:rFonts w:ascii="Times New Roman" w:hAnsi="Times New Roman" w:cs="Times New Roman"/>
+          <w:sz w:val="24"/>
+          <w:szCs w:val="24"/>
+        </w:rPr>
+        <w:t xml:space="preserve"> successful, and what customers will likely purchase which products</w:t>
+      </w:r>
+      <w:r>
+        <w:rPr>
+          <w:rFonts w:ascii="Times New Roman" w:hAnsi="Times New Roman" w:cs="Times New Roman"/>
+          <w:sz w:val="24"/>
+          <w:szCs w:val="24"/>
+        </w:rPr>
+        <w:t xml:space="preserve"> </w:t>
+      </w:r>
+      <w:r>
+        <w:rPr>
+          <w:rFonts w:ascii="Times New Roman" w:hAnsi="Times New Roman" w:cs="Times New Roman"/>
+          <w:sz w:val="24"/>
+          <w:szCs w:val="24"/>
+        </w:rPr>
+        <w:t xml:space="preserve">(Keating, 2008). </w:t>
+      </w:r>
+      <w:r>
+        <w:rPr>
+          <w:rFonts w:ascii="Times New Roman" w:hAnsi="Times New Roman" w:cs="Times New Roman"/>
+          <w:sz w:val="24"/>
+          <w:szCs w:val="24"/>
+        </w:rPr>
+        <w:t xml:space="preserve">This technique allows companies to obtain </w:t>
+      </w:r>
+      <w:r>
+        <w:rPr>
+          <w:rFonts w:ascii="Times New Roman" w:hAnsi="Times New Roman" w:cs="Times New Roman"/>
+          <w:sz w:val="24"/>
+          <w:szCs w:val="24"/>
+        </w:rPr>
+        <w:t xml:space="preserve">sensitive </w:t>
+      </w:r>
+      <w:r>
+        <w:rPr>
+          <w:rFonts w:ascii="Times New Roman" w:hAnsi="Times New Roman" w:cs="Times New Roman"/>
+          <w:sz w:val="24"/>
+          <w:szCs w:val="24"/>
+        </w:rPr>
+        <w:t>information about their customers</w:t>
+      </w:r>
+      <w:r>
+        <w:rPr>
+          <w:rFonts w:ascii="Times New Roman" w:hAnsi="Times New Roman" w:cs="Times New Roman"/>
+          <w:sz w:val="24"/>
+          <w:szCs w:val="24"/>
+        </w:rPr>
+        <w:t xml:space="preserve"> that </w:t>
+      </w:r>
+      <w:r>
+        <w:rPr>
+          <w:rFonts w:ascii="Times New Roman" w:hAnsi="Times New Roman" w:cs="Times New Roman"/>
+          <w:sz w:val="24"/>
+          <w:szCs w:val="24"/>
+        </w:rPr>
+        <w:t>the customers</w:t>
+      </w:r>
+      <w:r>
+        <w:rPr>
+          <w:rFonts w:ascii="Times New Roman" w:hAnsi="Times New Roman" w:cs="Times New Roman"/>
+          <w:sz w:val="24"/>
+          <w:szCs w:val="24"/>
+        </w:rPr>
+        <w:t xml:space="preserve"> did not directly provide, thus allowing them to </w:t>
+      </w:r>
+      <w:r>
+        <w:rPr>
+          <w:rFonts w:ascii="Times New Roman" w:hAnsi="Times New Roman" w:cs="Times New Roman"/>
+          <w:sz w:val="24"/>
+          <w:szCs w:val="24"/>
+        </w:rPr>
+        <w:t>obtain private information outside of an appropriate context</w:t>
+      </w:r>
+      <w:r>
+        <w:rPr>
+          <w:rFonts w:ascii="Times New Roman" w:hAnsi="Times New Roman" w:cs="Times New Roman"/>
+          <w:sz w:val="24"/>
+          <w:szCs w:val="24"/>
+        </w:rPr>
+        <w:t>.</w:t>
+      </w:r>
+      <w:r>
+        <w:rPr>
+          <w:rFonts w:ascii="Times New Roman" w:hAnsi="Times New Roman" w:cs="Times New Roman"/>
+          <w:sz w:val="24"/>
+          <w:szCs w:val="24"/>
+        </w:rPr>
+        <w:t xml:space="preserve"> </w:t>
+      </w:r>
+      <w:r>
+        <w:rPr>
+          <w:rFonts w:ascii="Times New Roman" w:hAnsi="Times New Roman" w:cs="Times New Roman"/>
+          <w:sz w:val="24"/>
+          <w:szCs w:val="24"/>
+        </w:rPr>
+        <w:t xml:space="preserve">Companies are already using data mining to </w:t>
+      </w:r>
+      <w:r>
+        <w:rPr>
+          <w:rFonts w:ascii="Times New Roman" w:hAnsi="Times New Roman" w:cs="Times New Roman"/>
+          <w:sz w:val="24"/>
+          <w:szCs w:val="24"/>
+        </w:rPr>
+        <w:t xml:space="preserve">figure </w:t>
+      </w:r>
+      <w:r>
+        <w:rPr>
+          <w:rFonts w:ascii="Times New Roman" w:hAnsi="Times New Roman" w:cs="Times New Roman"/>
+          <w:sz w:val="24"/>
+          <w:szCs w:val="24"/>
+        </w:rPr>
+        <w:t xml:space="preserve">out </w:t>
+      </w:r>
+      <w:r>
+        <w:rPr>
+          <w:rFonts w:ascii="Times New Roman" w:hAnsi="Times New Roman" w:cs="Times New Roman"/>
+          <w:sz w:val="24"/>
+          <w:szCs w:val="24"/>
+        </w:rPr>
+        <w:t xml:space="preserve">information about </w:t>
+      </w:r>
+      <w:r>
+        <w:rPr>
+          <w:rFonts w:ascii="Times New Roman" w:hAnsi="Times New Roman" w:cs="Times New Roman"/>
           <w:sz w:val="24"/>
           <w:szCs w:val="24"/>
         </w:rPr>
@@ -1720,148 +2093,27 @@
       <w:r>
         <w:rPr>
           <w:rFonts w:ascii="Times New Roman" w:hAnsi="Times New Roman" w:cs="Times New Roman"/>
-          <w:color w:val="000000" w:themeColor="text1"/>
-          <w:sz w:val="24"/>
-          <w:szCs w:val="24"/>
-        </w:rPr>
-        <w:t>consumer</w:t>
-      </w:r>
-      <w:r>
-        <w:rPr>
-          <w:rFonts w:ascii="Times New Roman" w:hAnsi="Times New Roman" w:cs="Times New Roman"/>
-          <w:color w:val="000000" w:themeColor="text1"/>
-          <w:sz w:val="24"/>
-          <w:szCs w:val="24"/>
-        </w:rPr>
-        <w:t>’</w:t>
-      </w:r>
-      <w:r>
-        <w:rPr>
-          <w:rFonts w:ascii="Times New Roman" w:hAnsi="Times New Roman" w:cs="Times New Roman"/>
-          <w:color w:val="000000" w:themeColor="text1"/>
-          <w:sz w:val="24"/>
-          <w:szCs w:val="24"/>
-        </w:rPr>
-        <w:t>s</w:t>
-      </w:r>
-      <w:r>
-        <w:rPr>
-          <w:rFonts w:ascii="Times New Roman" w:hAnsi="Times New Roman" w:cs="Times New Roman"/>
-          <w:color w:val="000000" w:themeColor="text1"/>
-          <w:sz w:val="24"/>
-          <w:szCs w:val="24"/>
-        </w:rPr>
-        <w:t xml:space="preserve"> </w:t>
-      </w:r>
-      <w:r>
-        <w:rPr>
-          <w:rFonts w:ascii="Times New Roman" w:hAnsi="Times New Roman" w:cs="Times New Roman"/>
-          <w:color w:val="000000" w:themeColor="text1"/>
-          <w:sz w:val="24"/>
-          <w:szCs w:val="24"/>
-        </w:rPr>
-        <w:lastRenderedPageBreak/>
-        <w:t>information</w:t>
-      </w:r>
-      <w:r>
-        <w:rPr>
-          <w:rFonts w:ascii="Times New Roman" w:hAnsi="Times New Roman" w:cs="Times New Roman"/>
-          <w:color w:val="000000" w:themeColor="text1"/>
+          <w:noProof/>
+          <w:sz w:val="24"/>
+          <w:szCs w:val="24"/>
+        </w:rPr>
+        <w:t>consumer's</w:t>
+      </w:r>
+      <w:r>
+        <w:rPr>
+          <w:rFonts w:ascii="Times New Roman" w:hAnsi="Times New Roman" w:cs="Times New Roman"/>
+          <w:sz w:val="24"/>
+          <w:szCs w:val="24"/>
+        </w:rPr>
+        <w:t xml:space="preserve"> given different circumstances</w:t>
+      </w:r>
+      <w:r>
+        <w:rPr>
+          <w:rFonts w:ascii="Times New Roman" w:hAnsi="Times New Roman" w:cs="Times New Roman"/>
           <w:sz w:val="24"/>
           <w:szCs w:val="24"/>
         </w:rPr>
         <w:t>.</w:t>
-      </w:r>
-      <w:r>
-        <w:rPr>
-          <w:rFonts w:ascii="Times New Roman" w:hAnsi="Times New Roman" w:cs="Times New Roman"/>
-          <w:sz w:val="24"/>
-          <w:szCs w:val="24"/>
-        </w:rPr>
-        <w:t xml:space="preserve"> </w:t>
-      </w:r>
-      <w:r>
-        <w:rPr>
-          <w:rFonts w:ascii="Times New Roman" w:hAnsi="Times New Roman" w:cs="Times New Roman"/>
-          <w:sz w:val="24"/>
-          <w:szCs w:val="24"/>
-        </w:rPr>
-        <w:t>W</w:t>
-      </w:r>
-      <w:r>
-        <w:rPr>
-          <w:rFonts w:ascii="Times New Roman" w:hAnsi="Times New Roman" w:cs="Times New Roman"/>
-          <w:sz w:val="24"/>
-          <w:szCs w:val="24"/>
-        </w:rPr>
-        <w:t>hen contextual integrity is violated</w:t>
-      </w:r>
-      <w:r>
-        <w:rPr>
-          <w:rFonts w:ascii="Times New Roman" w:hAnsi="Times New Roman" w:cs="Times New Roman"/>
-          <w:color w:val="000000" w:themeColor="text1"/>
-          <w:sz w:val="24"/>
-          <w:szCs w:val="24"/>
-        </w:rPr>
-        <w:t>,</w:t>
-      </w:r>
-      <w:r>
-        <w:rPr>
-          <w:rFonts w:ascii="Times New Roman" w:hAnsi="Times New Roman" w:cs="Times New Roman"/>
-          <w:color w:val="000000" w:themeColor="text1"/>
-          <w:sz w:val="24"/>
-          <w:szCs w:val="24"/>
-        </w:rPr>
-        <w:t xml:space="preserve"> </w:t>
-      </w:r>
-      <w:r>
-        <w:rPr>
-          <w:rFonts w:ascii="Times New Roman" w:hAnsi="Times New Roman" w:cs="Times New Roman"/>
-          <w:color w:val="000000" w:themeColor="text1"/>
-          <w:sz w:val="24"/>
-          <w:szCs w:val="24"/>
-        </w:rPr>
-        <w:t xml:space="preserve">I will also show that related industries lack </w:t>
-      </w:r>
-      <w:r>
-        <w:rPr>
-          <w:rFonts w:ascii="Times New Roman" w:hAnsi="Times New Roman" w:cs="Times New Roman"/>
-          <w:sz w:val="24"/>
-          <w:szCs w:val="24"/>
-        </w:rPr>
-        <w:t xml:space="preserve">sufficient legal protection for </w:t>
-      </w:r>
-      <w:r>
-        <w:rPr>
-          <w:rFonts w:ascii="Times New Roman" w:hAnsi="Times New Roman" w:cs="Times New Roman"/>
-          <w:sz w:val="24"/>
-          <w:szCs w:val="24"/>
-        </w:rPr>
-        <w:t xml:space="preserve">their </w:t>
-      </w:r>
-      <w:r>
-        <w:rPr>
-          <w:rFonts w:ascii="Times New Roman" w:hAnsi="Times New Roman" w:cs="Times New Roman"/>
-          <w:sz w:val="24"/>
-          <w:szCs w:val="24"/>
-        </w:rPr>
-        <w:t xml:space="preserve">consumers. </w:t>
-      </w:r>
-      <w:r>
-        <w:rPr>
-          <w:rFonts w:ascii="Times New Roman" w:hAnsi="Times New Roman" w:cs="Times New Roman"/>
-          <w:sz w:val="24"/>
-          <w:szCs w:val="24"/>
-        </w:rPr>
-        <w:t xml:space="preserve">Also, </w:t>
-      </w:r>
-      <w:r>
-        <w:rPr>
-          <w:rFonts w:ascii="Times New Roman" w:hAnsi="Times New Roman" w:cs="Times New Roman"/>
-          <w:sz w:val="24"/>
-          <w:szCs w:val="24"/>
-        </w:rPr>
-        <w:t>I will also cover how related industries can violate contextual integrity in new ways using data mining.</w:t>
       </w:r>
     </w:p>
     <w:p>
@@ -1870,6 +2122,7 @@
         <w:ind w:firstLine="720"/>
         <w:rPr>
           <w:rFonts w:ascii="Times New Roman" w:hAnsi="Times New Roman" w:cs="Times New Roman"/>
+          <w:color w:val="FF0000"/>
           <w:sz w:val="24"/>
           <w:szCs w:val="24"/>
         </w:rPr>
@@ -1880,70 +2133,123 @@
           <w:sz w:val="24"/>
           <w:szCs w:val="24"/>
         </w:rPr>
-        <w:t xml:space="preserve">The data collected by IoT devices though maybe not apparently sensitive can be used to infer private information and thus give corporations significant control over their users’ privacy. Data mining is the process of taking large amounts of data and analyzing it to find patterns or relationships that </w:t>
-      </w:r>
-      <w:r>
-        <w:rPr>
-          <w:rFonts w:ascii="Times New Roman" w:hAnsi="Times New Roman" w:cs="Times New Roman"/>
-          <w:noProof/>
-          <w:sz w:val="24"/>
-          <w:szCs w:val="24"/>
-        </w:rPr>
-        <w:t>exist</w:t>
-      </w:r>
-      <w:r>
-        <w:rPr>
-          <w:rFonts w:ascii="Times New Roman" w:hAnsi="Times New Roman" w:cs="Times New Roman"/>
-          <w:sz w:val="24"/>
-          <w:szCs w:val="24"/>
-        </w:rPr>
-        <w:t xml:space="preserve"> between members of</w:t>
-      </w:r>
-      <w:r>
-        <w:rPr>
-          <w:rFonts w:ascii="Times New Roman" w:hAnsi="Times New Roman" w:cs="Times New Roman"/>
-          <w:sz w:val="24"/>
-          <w:szCs w:val="24"/>
-        </w:rPr>
-        <w:t xml:space="preserve"> certain data points (Keating, 2008). </w:t>
-      </w:r>
-      <w:r>
-        <w:rPr>
-          <w:rFonts w:ascii="Times New Roman" w:hAnsi="Times New Roman" w:cs="Times New Roman"/>
-          <w:sz w:val="24"/>
-          <w:szCs w:val="24"/>
-        </w:rPr>
-        <w:t>Possible a</w:t>
-      </w:r>
-      <w:r>
-        <w:rPr>
-          <w:rFonts w:ascii="Times New Roman" w:hAnsi="Times New Roman" w:cs="Times New Roman"/>
-          <w:sz w:val="24"/>
-          <w:szCs w:val="24"/>
-        </w:rPr>
-        <w:t xml:space="preserve">pplications of this technique include </w:t>
-      </w:r>
-      <w:r>
-        <w:rPr>
-          <w:rFonts w:ascii="Times New Roman" w:hAnsi="Times New Roman" w:cs="Times New Roman"/>
-          <w:sz w:val="24"/>
-          <w:szCs w:val="24"/>
-        </w:rPr>
-        <w:t xml:space="preserve">figuring out if a company is </w:t>
-      </w:r>
-      <w:r>
-        <w:rPr>
-          <w:rFonts w:ascii="Times New Roman" w:hAnsi="Times New Roman" w:cs="Times New Roman"/>
-          <w:noProof/>
-          <w:sz w:val="24"/>
-          <w:szCs w:val="24"/>
-        </w:rPr>
-        <w:t>insolvent</w:t>
-      </w:r>
-      <w:r>
-        <w:rPr>
-          <w:rFonts w:ascii="Times New Roman" w:hAnsi="Times New Roman" w:cs="Times New Roman"/>
-          <w:noProof/>
+        <w:t>Retail stores have used d</w:t>
+      </w:r>
+      <w:r>
+        <w:rPr>
+          <w:rFonts w:ascii="Times New Roman" w:hAnsi="Times New Roman" w:cs="Times New Roman"/>
+          <w:sz w:val="24"/>
+          <w:szCs w:val="24"/>
+        </w:rPr>
+        <w:t xml:space="preserve">ata mining to infer private information. The retailer Target has a sophisticated model for predicting how much money a person will likely spend on different items </w:t>
+      </w:r>
+      <w:r>
+        <w:rPr>
+          <w:rFonts w:ascii="Times New Roman" w:hAnsi="Times New Roman" w:cs="Times New Roman"/>
+          <w:sz w:val="24"/>
+          <w:szCs w:val="24"/>
+        </w:rPr>
+        <w:fldChar w:fldCharType="begin"/>
+      </w:r>
+      <w:r>
+        <w:rPr>
+          <w:rFonts w:ascii="Times New Roman" w:hAnsi="Times New Roman" w:cs="Times New Roman"/>
+          <w:sz w:val="24"/>
+          <w:szCs w:val="24"/>
+        </w:rPr>
+        <w:instrText xml:space="preserve"> ADDIN ZOTERO_ITEM CSL_CITATION {"citationID":"a25ittc7bng","properties":{"formattedCitation":"(Corrigan, Craciun, &amp; Powell, 2014)","plainCitation":"(Corrigan, Craciun, &amp; Powell, 2014)"},"citationItems":[{"id":42,"uris":["http://zotero.org/users/local/vXPyDOlU/items/V9T3FP83"],"uri":["http://zotero.org/users/local/vXPyDOlU/items/V9T3FP83"],"itemData":{"id":42,"type":"article-journal","title":"How Does Target Know So Much About Its Customers? Utilizing Customer Analytics to Make Marketing Decisions","container-title":"Marketing Education Review","page":"159-166","volume":"24","issue":"2","source":"EBSCOhost","abstract":"Every time shoppers make a purchase at a store or browse a Web site, customer behavior is tracked, analyzed, and perhaps shared with other businesses. Target Corporation is a leader in analyzing vast amounts of data to identify buying patterns, improve customer satisfaction, predict future trends, select promotional strategies, and increase revenue. This case highlights a situation in which a teen girl unexpectedly received a maternity-specific mailer from Target and discusses the positive and negative aspects of this retailer's data mining program. The case focuses on the types of data needed to identify changes in consumer behavior, privacy issues that arise with data mining, and how customer analytics supports marketing decisions.","DOI":"10.2753/MER1052-8008240206","ISSN":"10528008","shortTitle":"How Does Target Know So Much About Its Customers?","journalAbbreviation":"Marketing Education Review","author":[{"family":"Corrigan","given":"Hope B."},{"family":"Craciun","given":"Georgiana"},{"family":"Powell","given":"Allison M."}],"issued":{"date-parts":[["2014"]],"season":"Summer"}}}],"schema":"https://github.com/citation-style-language/schema/raw/master/csl-citation.json"} </w:instrText>
+      </w:r>
+      <w:r>
+        <w:rPr>
+          <w:rFonts w:ascii="Times New Roman" w:hAnsi="Times New Roman" w:cs="Times New Roman"/>
+          <w:sz w:val="24"/>
+          <w:szCs w:val="24"/>
+        </w:rPr>
+        <w:fldChar w:fldCharType="separate"/>
+      </w:r>
+      <w:r>
+        <w:rPr>
+          <w:rFonts w:ascii="Times New Roman" w:hAnsi="Times New Roman" w:cs="Times New Roman"/>
+          <w:sz w:val="24"/>
+          <w:szCs w:val="24"/>
+        </w:rPr>
+        <w:t>(Corrigan, Craciun, &amp; Powell, 2014)</w:t>
+      </w:r>
+      <w:r>
+        <w:rPr>
+          <w:rFonts w:ascii="Times New Roman" w:hAnsi="Times New Roman" w:cs="Times New Roman"/>
+          <w:sz w:val="24"/>
+          <w:szCs w:val="24"/>
+        </w:rPr>
+        <w:fldChar w:fldCharType="end"/>
+      </w:r>
+      <w:r>
+        <w:rPr>
+          <w:rFonts w:ascii="Times New Roman" w:hAnsi="Times New Roman" w:cs="Times New Roman"/>
+          <w:sz w:val="24"/>
+          <w:szCs w:val="24"/>
+        </w:rPr>
+        <w:t>. It has proven to be pretty accurate for at least a few types of applications. One way that they used data mining is predicting when a woman is pregnant. Target researchers found that pre-natal mothers usually bought certain items</w:t>
+      </w:r>
+      <w:r>
+        <w:rPr>
+          <w:rFonts w:ascii="Times New Roman" w:hAnsi="Times New Roman" w:cs="Times New Roman"/>
+          <w:sz w:val="24"/>
+          <w:szCs w:val="24"/>
+        </w:rPr>
+        <w:t xml:space="preserve"> </w:t>
+      </w:r>
+      <w:r>
+        <w:rPr>
+          <w:rFonts w:ascii="Times New Roman" w:hAnsi="Times New Roman" w:cs="Times New Roman"/>
+          <w:sz w:val="24"/>
+          <w:szCs w:val="24"/>
+        </w:rPr>
+        <w:t>regularly</w:t>
+      </w:r>
+      <w:r>
+        <w:rPr>
+          <w:rFonts w:ascii="Times New Roman" w:hAnsi="Times New Roman" w:cs="Times New Roman"/>
+          <w:sz w:val="24"/>
+          <w:szCs w:val="24"/>
+        </w:rPr>
+        <w:t xml:space="preserve">, such as cocoa-butter </w:t>
+      </w:r>
+      <w:r>
+        <w:rPr>
+          <w:rFonts w:ascii="Times New Roman" w:hAnsi="Times New Roman" w:cs="Times New Roman"/>
+          <w:sz w:val="24"/>
+          <w:szCs w:val="24"/>
+        </w:rPr>
+        <w:t>lotion</w:t>
+      </w:r>
+      <w:r>
+        <w:rPr>
+          <w:rFonts w:ascii="Times New Roman" w:hAnsi="Times New Roman" w:cs="Times New Roman"/>
+          <w:sz w:val="24"/>
+          <w:szCs w:val="24"/>
+        </w:rPr>
+        <w:t xml:space="preserve">, </w:t>
+      </w:r>
+      <w:r>
+        <w:rPr>
+          <w:rFonts w:ascii="Times New Roman" w:hAnsi="Times New Roman" w:cs="Times New Roman"/>
+          <w:sz w:val="24"/>
+          <w:szCs w:val="24"/>
+        </w:rPr>
+        <w:t xml:space="preserve">a large purse, and magnesium </w:t>
+      </w:r>
+      <w:r>
+        <w:rPr>
+          <w:rFonts w:ascii="Times New Roman" w:hAnsi="Times New Roman" w:cs="Times New Roman"/>
+          <w:sz w:val="24"/>
+          <w:szCs w:val="24"/>
+        </w:rPr>
+        <w:t>supplements</w:t>
+      </w:r>
+      <w:r>
+        <w:rPr>
+          <w:rFonts w:ascii="Times New Roman" w:hAnsi="Times New Roman" w:cs="Times New Roman"/>
           <w:sz w:val="24"/>
           <w:szCs w:val="24"/>
         </w:rPr>
@@ -1955,24 +2261,55 @@
           <w:sz w:val="24"/>
           <w:szCs w:val="24"/>
         </w:rPr>
-        <w:t xml:space="preserve"> if a prospective employee will </w:t>
-      </w:r>
-      <w:r>
-        <w:rPr>
-          <w:rFonts w:ascii="Times New Roman" w:hAnsi="Times New Roman" w:cs="Times New Roman"/>
-          <w:noProof/>
-          <w:sz w:val="24"/>
-          <w:szCs w:val="24"/>
-        </w:rPr>
-        <w:t>likely be</w:t>
-      </w:r>
-      <w:r>
-        <w:rPr>
-          <w:rFonts w:ascii="Times New Roman" w:hAnsi="Times New Roman" w:cs="Times New Roman"/>
-          <w:sz w:val="24"/>
-          <w:szCs w:val="24"/>
-        </w:rPr>
-        <w:t xml:space="preserve"> successful, and what customers will likely purchase which products</w:t>
+        <w:t xml:space="preserve"> and came up with a scoring system to predict the likelihood of a woman being pregnant </w:t>
+      </w:r>
+      <w:r>
+        <w:rPr>
+          <w:rFonts w:ascii="Times New Roman" w:hAnsi="Times New Roman" w:cs="Times New Roman"/>
+          <w:sz w:val="24"/>
+          <w:szCs w:val="24"/>
+        </w:rPr>
+        <w:fldChar w:fldCharType="begin"/>
+      </w:r>
+      <w:r>
+        <w:rPr>
+          <w:rFonts w:ascii="Times New Roman" w:hAnsi="Times New Roman" w:cs="Times New Roman"/>
+          <w:sz w:val="24"/>
+          <w:szCs w:val="24"/>
+        </w:rPr>
+        <w:instrText xml:space="preserve"> ADDIN ZOTERO_ITEM CSL_CITATION {"citationID":"3WXFUnMi","properties":{"formattedCitation":"(Corrigan et al., 2014)","plainCitation":"(Corrigan et al., 2014)"},"citationItems":[{"id":42,"uris":["http://zotero.org/users/local/vXPyDOlU/items/V9T3FP83"],"uri":["http://zotero.org/users/local/vXPyDOlU/items/V9T3FP83"],"itemData":{"id":42,"type":"article-journal","title":"How Does Target Know So Much About Its Customers? Utilizing Customer Analytics to Make Marketing Decisions","container-title":"Marketing Education Review","page":"159-166","volume":"24","issue":"2","source":"EBSCOhost","abstract":"Every time shoppers make a purchase at a store or browse a Web site, customer behavior is tracked, analyzed, and perhaps shared with other businesses. Target Corporation is a leader in analyzing vast amounts of data to identify buying patterns, improve customer satisfaction, predict future trends, select promotional strategies, and increase revenue. This case highlights a situation in which a teen girl unexpectedly received a maternity-specific mailer from Target and discusses the positive and negative aspects of this retailer's data mining program. The case focuses on the types of data needed to identify changes in consumer behavior, privacy issues that arise with data mining, and how customer analytics supports marketing decisions.","DOI":"10.2753/MER1052-8008240206","ISSN":"10528008","shortTitle":"How Does Target Know So Much About Its Customers?","journalAbbreviation":"Marketing Education Review","author":[{"family":"Corrigan","given":"Hope B."},{"family":"Craciun","given":"Georgiana"},{"family":"Powell","given":"Allison M."}],"issued":{"date-parts":[["2014"]],"season":"Summer"}}}],"schema":"https://github.com/citation-style-language/schema/raw/master/csl-citation.json"} </w:instrText>
+      </w:r>
+      <w:r>
+        <w:rPr>
+          <w:rFonts w:ascii="Times New Roman" w:hAnsi="Times New Roman" w:cs="Times New Roman"/>
+          <w:sz w:val="24"/>
+          <w:szCs w:val="24"/>
+        </w:rPr>
+        <w:fldChar w:fldCharType="separate"/>
+      </w:r>
+      <w:r>
+        <w:rPr>
+          <w:rFonts w:ascii="Times New Roman" w:hAnsi="Times New Roman" w:cs="Times New Roman"/>
+          <w:sz w:val="24"/>
+          <w:szCs w:val="24"/>
+        </w:rPr>
+        <w:t>(Corrigan et al., 2014)</w:t>
+      </w:r>
+      <w:r>
+        <w:rPr>
+          <w:rFonts w:ascii="Times New Roman" w:hAnsi="Times New Roman" w:cs="Times New Roman"/>
+          <w:sz w:val="24"/>
+          <w:szCs w:val="24"/>
+        </w:rPr>
+        <w:fldChar w:fldCharType="end"/>
+      </w:r>
+      <w:r>
+        <w:rPr>
+          <w:rFonts w:ascii="Times New Roman" w:hAnsi="Times New Roman" w:cs="Times New Roman"/>
+          <w:sz w:val="24"/>
+          <w:szCs w:val="24"/>
+        </w:rPr>
+        <w:t>.</w:t>
       </w:r>
       <w:r>
         <w:rPr>
@@ -1988,67 +2325,159 @@
           <w:sz w:val="24"/>
           <w:szCs w:val="24"/>
         </w:rPr>
-        <w:t xml:space="preserve">(Keating, 2008). </w:t>
-      </w:r>
-      <w:r>
-        <w:rPr>
-          <w:rFonts w:ascii="Times New Roman" w:hAnsi="Times New Roman" w:cs="Times New Roman"/>
-          <w:sz w:val="24"/>
-          <w:szCs w:val="24"/>
-        </w:rPr>
-        <w:t xml:space="preserve">This technique allows companies to obtain </w:t>
-      </w:r>
-      <w:r>
-        <w:rPr>
-          <w:rFonts w:ascii="Times New Roman" w:hAnsi="Times New Roman" w:cs="Times New Roman"/>
-          <w:sz w:val="24"/>
-          <w:szCs w:val="24"/>
-        </w:rPr>
-        <w:t xml:space="preserve">sensitive </w:t>
-      </w:r>
-      <w:r>
-        <w:rPr>
-          <w:rFonts w:ascii="Times New Roman" w:hAnsi="Times New Roman" w:cs="Times New Roman"/>
-          <w:sz w:val="24"/>
-          <w:szCs w:val="24"/>
-        </w:rPr>
-        <w:t>information about their customers</w:t>
-      </w:r>
-      <w:r>
-        <w:rPr>
-          <w:rFonts w:ascii="Times New Roman" w:hAnsi="Times New Roman" w:cs="Times New Roman"/>
-          <w:sz w:val="24"/>
-          <w:szCs w:val="24"/>
-        </w:rPr>
-        <w:t xml:space="preserve"> that </w:t>
-      </w:r>
-      <w:r>
-        <w:rPr>
-          <w:rFonts w:ascii="Times New Roman" w:hAnsi="Times New Roman" w:cs="Times New Roman"/>
-          <w:sz w:val="24"/>
-          <w:szCs w:val="24"/>
-        </w:rPr>
-        <w:t>the customers</w:t>
-      </w:r>
-      <w:r>
-        <w:rPr>
-          <w:rFonts w:ascii="Times New Roman" w:hAnsi="Times New Roman" w:cs="Times New Roman"/>
-          <w:sz w:val="24"/>
-          <w:szCs w:val="24"/>
-        </w:rPr>
-        <w:t xml:space="preserve"> did not directly provide, thus allowing them to </w:t>
-      </w:r>
-      <w:r>
-        <w:rPr>
-          <w:rFonts w:ascii="Times New Roman" w:hAnsi="Times New Roman" w:cs="Times New Roman"/>
-          <w:sz w:val="24"/>
-          <w:szCs w:val="24"/>
-        </w:rPr>
-        <w:t>obtain private information outside of an appropriate context</w:t>
-      </w:r>
-      <w:r>
-        <w:rPr>
-          <w:rFonts w:ascii="Times New Roman" w:hAnsi="Times New Roman" w:cs="Times New Roman"/>
+        <w:t xml:space="preserve">It is so accurate that </w:t>
+      </w:r>
+      <w:r>
+        <w:rPr>
+          <w:rFonts w:ascii="Times New Roman" w:hAnsi="Times New Roman" w:cs="Times New Roman"/>
+          <w:sz w:val="24"/>
+          <w:szCs w:val="24"/>
+        </w:rPr>
+        <w:t>Target knew that a teen girl was pregnant before her father</w:t>
+      </w:r>
+      <w:r>
+        <w:rPr>
+          <w:rFonts w:ascii="Times New Roman" w:hAnsi="Times New Roman" w:cs="Times New Roman"/>
+          <w:sz w:val="24"/>
+          <w:szCs w:val="24"/>
+        </w:rPr>
+        <w:t xml:space="preserve"> </w:t>
+      </w:r>
+      <w:r>
+        <w:rPr>
+          <w:rFonts w:ascii="Times New Roman" w:hAnsi="Times New Roman" w:cs="Times New Roman"/>
+          <w:sz w:val="24"/>
+          <w:szCs w:val="24"/>
+        </w:rPr>
+        <w:t>(</w:t>
+      </w:r>
+      <w:r>
+        <w:rPr>
+          <w:rFonts w:ascii="Times New Roman" w:hAnsi="Times New Roman" w:cs="Times New Roman"/>
+          <w:color w:val="000000" w:themeColor="text1"/>
+          <w:sz w:val="24"/>
+          <w:szCs w:val="24"/>
+        </w:rPr>
+        <w:t>L</w:t>
+      </w:r>
+      <w:r>
+        <w:rPr>
+          <w:rFonts w:ascii="Times New Roman" w:hAnsi="Times New Roman" w:cs="Times New Roman"/>
+          <w:color w:val="000000" w:themeColor="text1"/>
+          <w:sz w:val="24"/>
+          <w:szCs w:val="24"/>
+        </w:rPr>
+        <w:t>ubin</w:t>
+      </w:r>
+      <w:r>
+        <w:rPr>
+          <w:rFonts w:ascii="Times New Roman" w:hAnsi="Times New Roman" w:cs="Times New Roman"/>
+          <w:color w:val="000000" w:themeColor="text1"/>
+          <w:sz w:val="24"/>
+          <w:szCs w:val="24"/>
+        </w:rPr>
+        <w:t>, 2012).</w:t>
+      </w:r>
+      <w:r>
+        <w:rPr>
+          <w:rFonts w:ascii="Times New Roman" w:hAnsi="Times New Roman" w:cs="Times New Roman"/>
+          <w:sz w:val="24"/>
+          <w:szCs w:val="24"/>
+        </w:rPr>
+        <w:t xml:space="preserve"> </w:t>
+      </w:r>
+      <w:r>
+        <w:rPr>
+          <w:rFonts w:ascii="Times New Roman" w:hAnsi="Times New Roman" w:cs="Times New Roman"/>
+          <w:sz w:val="24"/>
+          <w:szCs w:val="24"/>
+        </w:rPr>
+        <w:t>This is at least slightly disturbing</w:t>
+      </w:r>
+      <w:r>
+        <w:rPr>
+          <w:rFonts w:ascii="Times New Roman" w:hAnsi="Times New Roman" w:cs="Times New Roman"/>
+          <w:sz w:val="24"/>
+          <w:szCs w:val="24"/>
+        </w:rPr>
+        <w:t xml:space="preserve"> and </w:t>
+      </w:r>
+      <w:r>
+        <w:rPr>
+          <w:rFonts w:ascii="Times New Roman" w:hAnsi="Times New Roman" w:cs="Times New Roman"/>
+          <w:sz w:val="24"/>
+          <w:szCs w:val="24"/>
+        </w:rPr>
+        <w:t xml:space="preserve">is an example of </w:t>
+      </w:r>
+      <w:r>
+        <w:rPr>
+          <w:rFonts w:ascii="Times New Roman" w:hAnsi="Times New Roman" w:cs="Times New Roman"/>
+          <w:sz w:val="24"/>
+          <w:szCs w:val="24"/>
+        </w:rPr>
+        <w:t xml:space="preserve">how data mining can </w:t>
+      </w:r>
+      <w:r>
+        <w:rPr>
+          <w:rFonts w:ascii="Times New Roman" w:hAnsi="Times New Roman" w:cs="Times New Roman"/>
+          <w:sz w:val="24"/>
+          <w:szCs w:val="24"/>
+        </w:rPr>
+        <w:t>violat</w:t>
+      </w:r>
+      <w:r>
+        <w:rPr>
+          <w:rFonts w:ascii="Times New Roman" w:hAnsi="Times New Roman" w:cs="Times New Roman"/>
+          <w:sz w:val="24"/>
+          <w:szCs w:val="24"/>
+        </w:rPr>
+        <w:t>e</w:t>
+      </w:r>
+      <w:r>
+        <w:rPr>
+          <w:rFonts w:ascii="Times New Roman" w:hAnsi="Times New Roman" w:cs="Times New Roman"/>
+          <w:sz w:val="24"/>
+          <w:szCs w:val="24"/>
+        </w:rPr>
+        <w:t xml:space="preserve"> contextual</w:t>
+      </w:r>
+      <w:r>
+        <w:rPr>
+          <w:rFonts w:ascii="Times New Roman" w:hAnsi="Times New Roman" w:cs="Times New Roman"/>
+          <w:sz w:val="24"/>
+          <w:szCs w:val="24"/>
+        </w:rPr>
+        <w:t xml:space="preserve"> integrity</w:t>
+      </w:r>
+      <w:r>
+        <w:rPr>
+          <w:rFonts w:ascii="Times New Roman" w:hAnsi="Times New Roman" w:cs="Times New Roman"/>
+          <w:sz w:val="24"/>
+          <w:szCs w:val="24"/>
+        </w:rPr>
+        <w:t xml:space="preserve">. Typically, women keep the fact that they are pregnant </w:t>
+      </w:r>
+      <w:r>
+        <w:rPr>
+          <w:rFonts w:ascii="Times New Roman" w:hAnsi="Times New Roman" w:cs="Times New Roman"/>
+          <w:sz w:val="24"/>
+          <w:szCs w:val="24"/>
+        </w:rPr>
+        <w:t>in within close family and friends</w:t>
+      </w:r>
+      <w:r>
+        <w:rPr>
+          <w:rFonts w:ascii="Times New Roman" w:hAnsi="Times New Roman" w:cs="Times New Roman"/>
+          <w:sz w:val="24"/>
+          <w:szCs w:val="24"/>
+        </w:rPr>
+        <w:t xml:space="preserve"> and do not want other entities like retail stores to know</w:t>
+      </w:r>
+      <w:r>
+        <w:rPr>
+          <w:rFonts w:ascii="Times New Roman" w:hAnsi="Times New Roman" w:cs="Times New Roman"/>
+          <w:color w:val="000000" w:themeColor="text1"/>
           <w:sz w:val="24"/>
           <w:szCs w:val="24"/>
         </w:rPr>
@@ -2057,6 +2486,7 @@
       <w:r>
         <w:rPr>
           <w:rFonts w:ascii="Times New Roman" w:hAnsi="Times New Roman" w:cs="Times New Roman"/>
+          <w:color w:val="000000" w:themeColor="text1"/>
           <w:sz w:val="24"/>
           <w:szCs w:val="24"/>
         </w:rPr>
@@ -2065,462 +2495,21 @@
       <w:r>
         <w:rPr>
           <w:rFonts w:ascii="Times New Roman" w:hAnsi="Times New Roman" w:cs="Times New Roman"/>
-          <w:sz w:val="24"/>
-          <w:szCs w:val="24"/>
-        </w:rPr>
-        <w:t xml:space="preserve">Companies are already using data mining to </w:t>
-      </w:r>
-      <w:r>
-        <w:rPr>
-          <w:rFonts w:ascii="Times New Roman" w:hAnsi="Times New Roman" w:cs="Times New Roman"/>
-          <w:sz w:val="24"/>
-          <w:szCs w:val="24"/>
-        </w:rPr>
-        <w:t xml:space="preserve">figure </w:t>
-      </w:r>
-      <w:r>
-        <w:rPr>
-          <w:rFonts w:ascii="Times New Roman" w:hAnsi="Times New Roman" w:cs="Times New Roman"/>
-          <w:sz w:val="24"/>
-          <w:szCs w:val="24"/>
-        </w:rPr>
-        <w:t xml:space="preserve">out </w:t>
-      </w:r>
-      <w:r>
-        <w:rPr>
-          <w:rFonts w:ascii="Times New Roman" w:hAnsi="Times New Roman" w:cs="Times New Roman"/>
-          <w:sz w:val="24"/>
-          <w:szCs w:val="24"/>
-        </w:rPr>
-        <w:t xml:space="preserve">information about </w:t>
-      </w:r>
-      <w:r>
-        <w:rPr>
-          <w:rFonts w:ascii="Times New Roman" w:hAnsi="Times New Roman" w:cs="Times New Roman"/>
-          <w:sz w:val="24"/>
-          <w:szCs w:val="24"/>
-        </w:rPr>
-        <w:t xml:space="preserve">their </w:t>
-      </w:r>
-      <w:r>
-        <w:rPr>
-          <w:rFonts w:ascii="Times New Roman" w:hAnsi="Times New Roman" w:cs="Times New Roman"/>
-          <w:noProof/>
-          <w:sz w:val="24"/>
-          <w:szCs w:val="24"/>
-        </w:rPr>
-        <w:t>consumer's</w:t>
-      </w:r>
-      <w:r>
-        <w:rPr>
-          <w:rFonts w:ascii="Times New Roman" w:hAnsi="Times New Roman" w:cs="Times New Roman"/>
-          <w:sz w:val="24"/>
-          <w:szCs w:val="24"/>
-        </w:rPr>
-        <w:t xml:space="preserve"> given different circumstances</w:t>
-      </w:r>
-      <w:r>
-        <w:rPr>
-          <w:rFonts w:ascii="Times New Roman" w:hAnsi="Times New Roman" w:cs="Times New Roman"/>
-          <w:sz w:val="24"/>
-          <w:szCs w:val="24"/>
-        </w:rPr>
-        <w:t>.</w:t>
-      </w:r>
-    </w:p>
-    <w:p>
-      <w:pPr>
-        <w:spacing w:line="480" w:lineRule="auto"/>
-        <w:ind w:firstLine="720"/>
-        <w:rPr>
-          <w:rFonts w:ascii="Times New Roman" w:hAnsi="Times New Roman" w:cs="Times New Roman"/>
-          <w:color w:val="FF0000"/>
-          <w:sz w:val="24"/>
-          <w:szCs w:val="24"/>
-        </w:rPr>
-      </w:pPr>
-      <w:r>
-        <w:rPr>
-          <w:rFonts w:ascii="Times New Roman" w:hAnsi="Times New Roman" w:cs="Times New Roman"/>
-          <w:sz w:val="24"/>
-          <w:szCs w:val="24"/>
-        </w:rPr>
-        <w:t>Retail stores have used d</w:t>
-      </w:r>
-      <w:r>
-        <w:rPr>
-          <w:rFonts w:ascii="Times New Roman" w:hAnsi="Times New Roman" w:cs="Times New Roman"/>
-          <w:sz w:val="24"/>
-          <w:szCs w:val="24"/>
-        </w:rPr>
-        <w:t xml:space="preserve">ata mining to infer private information. The retailer Target has a sophisticated model for predicting how much money a person will likely spend on different items </w:t>
-      </w:r>
-      <w:r>
-        <w:rPr>
-          <w:rFonts w:ascii="Times New Roman" w:hAnsi="Times New Roman" w:cs="Times New Roman"/>
-          <w:sz w:val="24"/>
-          <w:szCs w:val="24"/>
-        </w:rPr>
-        <w:fldChar w:fldCharType="begin"/>
-      </w:r>
-      <w:r>
-        <w:rPr>
-          <w:rFonts w:ascii="Times New Roman" w:hAnsi="Times New Roman" w:cs="Times New Roman"/>
-          <w:sz w:val="24"/>
-          <w:szCs w:val="24"/>
-        </w:rPr>
-        <w:instrText xml:space="preserve"> ADDIN ZOTERO_ITEM CSL_CITATION {"citationID":"a25ittc7bng","properties":{"formattedCitation":"(Corrigan, Craciun, &amp; Powell, 2014)","plainCitation":"(Corrigan, Craciun, &amp; Powell, 2014)"},"citationItems":[{"id":42,"uris":["http://zotero.org/users/local/vXPyDOlU/items/V9T3FP83"],"uri":["http://zotero.org/users/local/vXPyDOlU/items/V9T3FP83"],"itemData":{"id":42,"type":"article-journal","title":"How Does Target Know So Much About Its Customers? Utilizing Customer Analytics to Make Marketing Decisions","container-title":"Marketing Education Review","page":"159-166","volume":"24","issue":"2","source":"EBSCOhost","abstract":"Every time shoppers make a purchase at a store or browse a Web site, customer behavior is tracked, analyzed, and perhaps shared with other businesses. Target Corporation is a leader in analyzing vast amounts of data to identify buying patterns, improve customer satisfaction, predict future trends, select promotional strategies, and increase revenue. This case highlights a situation in which a teen girl unexpectedly received a maternity-specific mailer from Target and discusses the positive and negative aspects of this retailer's data mining program. The case focuses on the types of data needed to identify changes in consumer behavior, privacy issues that arise with data mining, and how customer analytics supports marketing decisions.","DOI":"10.2753/MER1052-8008240206","ISSN":"10528008","shortTitle":"How Does Target Know So Much About Its Customers?","journalAbbreviation":"Marketing Education Review","author":[{"family":"Corrigan","given":"Hope B."},{"family":"Craciun","given":"Georgiana"},{"family":"Powell","given":"Allison M."}],"issued":{"date-parts":[["2014"]],"season":"Summer"}}}],"schema":"https://github.com/citation-style-language/schema/raw/master/csl-citation.json"} </w:instrText>
-      </w:r>
-      <w:r>
-        <w:rPr>
-          <w:rFonts w:ascii="Times New Roman" w:hAnsi="Times New Roman" w:cs="Times New Roman"/>
-          <w:sz w:val="24"/>
-          <w:szCs w:val="24"/>
-        </w:rPr>
-        <w:fldChar w:fldCharType="separate"/>
-      </w:r>
-      <w:r>
-        <w:rPr>
-          <w:rFonts w:ascii="Times New Roman" w:hAnsi="Times New Roman" w:cs="Times New Roman"/>
-          <w:sz w:val="24"/>
-          <w:szCs w:val="24"/>
-        </w:rPr>
-        <w:t>(Corrigan, Craciun, &amp; Powell, 2014)</w:t>
-      </w:r>
-      <w:r>
-        <w:rPr>
-          <w:rFonts w:ascii="Times New Roman" w:hAnsi="Times New Roman" w:cs="Times New Roman"/>
-          <w:sz w:val="24"/>
-          <w:szCs w:val="24"/>
-        </w:rPr>
-        <w:fldChar w:fldCharType="end"/>
-      </w:r>
-      <w:r>
-        <w:rPr>
-          <w:rFonts w:ascii="Times New Roman" w:hAnsi="Times New Roman" w:cs="Times New Roman"/>
-          <w:sz w:val="24"/>
-          <w:szCs w:val="24"/>
-        </w:rPr>
-        <w:t>. It has proven to be pretty accurate for at least a few types of applications. One way that they used data mining is predicting when a woman is pregnant. Target researchers found that pre-natal mothers usually bought certain items</w:t>
-      </w:r>
-      <w:r>
-        <w:rPr>
-          <w:rFonts w:ascii="Times New Roman" w:hAnsi="Times New Roman" w:cs="Times New Roman"/>
-          <w:sz w:val="24"/>
-          <w:szCs w:val="24"/>
-        </w:rPr>
-        <w:t xml:space="preserve"> </w:t>
-      </w:r>
-      <w:r>
-        <w:rPr>
-          <w:rFonts w:ascii="Times New Roman" w:hAnsi="Times New Roman" w:cs="Times New Roman"/>
-          <w:sz w:val="24"/>
-          <w:szCs w:val="24"/>
-        </w:rPr>
-        <w:t>regularly</w:t>
-      </w:r>
-      <w:r>
-        <w:rPr>
-          <w:rFonts w:ascii="Times New Roman" w:hAnsi="Times New Roman" w:cs="Times New Roman"/>
-          <w:sz w:val="24"/>
-          <w:szCs w:val="24"/>
-        </w:rPr>
-        <w:t xml:space="preserve">, such as cocoa-butter </w:t>
-      </w:r>
-      <w:r>
-        <w:rPr>
-          <w:rFonts w:ascii="Times New Roman" w:hAnsi="Times New Roman" w:cs="Times New Roman"/>
-          <w:sz w:val="24"/>
-          <w:szCs w:val="24"/>
-        </w:rPr>
-        <w:t>lotion</w:t>
-      </w:r>
-      <w:r>
-        <w:rPr>
-          <w:rFonts w:ascii="Times New Roman" w:hAnsi="Times New Roman" w:cs="Times New Roman"/>
-          <w:sz w:val="24"/>
-          <w:szCs w:val="24"/>
-        </w:rPr>
-        <w:t xml:space="preserve">, </w:t>
-      </w:r>
-      <w:r>
-        <w:rPr>
-          <w:rFonts w:ascii="Times New Roman" w:hAnsi="Times New Roman" w:cs="Times New Roman"/>
-          <w:sz w:val="24"/>
-          <w:szCs w:val="24"/>
-        </w:rPr>
-        <w:t xml:space="preserve">a large purse, and magnesium </w:t>
-      </w:r>
-      <w:r>
-        <w:rPr>
-          <w:rFonts w:ascii="Times New Roman" w:hAnsi="Times New Roman" w:cs="Times New Roman"/>
-          <w:sz w:val="24"/>
-          <w:szCs w:val="24"/>
-        </w:rPr>
-        <w:t>supplements</w:t>
-      </w:r>
-      <w:r>
-        <w:rPr>
-          <w:rFonts w:ascii="Times New Roman" w:hAnsi="Times New Roman" w:cs="Times New Roman"/>
-          <w:sz w:val="24"/>
-          <w:szCs w:val="24"/>
-        </w:rPr>
-        <w:t>,</w:t>
-      </w:r>
-      <w:r>
-        <w:rPr>
-          <w:rFonts w:ascii="Times New Roman" w:hAnsi="Times New Roman" w:cs="Times New Roman"/>
-          <w:sz w:val="24"/>
-          <w:szCs w:val="24"/>
-        </w:rPr>
-        <w:t xml:space="preserve"> and came up with a scoring system to predict the likelihood of a woman being pregnant </w:t>
-      </w:r>
-      <w:r>
-        <w:rPr>
-          <w:rFonts w:ascii="Times New Roman" w:hAnsi="Times New Roman" w:cs="Times New Roman"/>
-          <w:sz w:val="24"/>
-          <w:szCs w:val="24"/>
-        </w:rPr>
-        <w:fldChar w:fldCharType="begin"/>
-      </w:r>
-      <w:r>
-        <w:rPr>
-          <w:rFonts w:ascii="Times New Roman" w:hAnsi="Times New Roman" w:cs="Times New Roman"/>
-          <w:sz w:val="24"/>
-          <w:szCs w:val="24"/>
-        </w:rPr>
-        <w:instrText xml:space="preserve"> ADDIN ZOTERO_ITEM CSL_CITATION {"citationID":"3WXFUnMi","properties":{"formattedCitation":"(Corrigan et al., 2014)","plainCitation":"(Corrigan et al., 2014)"},"citationItems":[{"id":42,"uris":["http://zotero.org/users/local/vXPyDOlU/items/V9T3FP83"],"uri":["http://zotero.org/users/local/vXPyDOlU/items/V9T3FP83"],"itemData":{"id":42,"type":"article-journal","title":"How Does Target Know So Much About Its Customers? Utilizing Customer Analytics to Make Marketing Decisions","container-title":"Marketing Education Review","page":"159-166","volume":"24","issue":"2","source":"EBSCOhost","abstract":"Every time shoppers make a purchase at a store or browse a Web site, customer behavior is tracked, analyzed, and perhaps shared with other businesses. Target Corporation is a leader in analyzing vast amounts of data to identify buying patterns, improve customer satisfaction, predict future trends, select promotional strategies, and increase revenue. This case highlights a situation in which a teen girl unexpectedly received a maternity-specific mailer from Target and discusses the positive and negative aspects of this retailer's data mining program. The case focuses on the types of data needed to identify changes in consumer behavior, privacy issues that arise with data mining, and how customer analytics supports marketing decisions.","DOI":"10.2753/MER1052-8008240206","ISSN":"10528008","shortTitle":"How Does Target Know So Much About Its Customers?","journalAbbreviation":"Marketing Education Review","author":[{"family":"Corrigan","given":"Hope B."},{"family":"Craciun","given":"Georgiana"},{"family":"Powell","given":"Allison M."}],"issued":{"date-parts":[["2014"]],"season":"Summer"}}}],"schema":"https://github.com/citation-style-language/schema/raw/master/csl-citation.json"} </w:instrText>
-      </w:r>
-      <w:r>
-        <w:rPr>
-          <w:rFonts w:ascii="Times New Roman" w:hAnsi="Times New Roman" w:cs="Times New Roman"/>
-          <w:sz w:val="24"/>
-          <w:szCs w:val="24"/>
-        </w:rPr>
-        <w:fldChar w:fldCharType="separate"/>
-      </w:r>
-      <w:r>
-        <w:rPr>
-          <w:rFonts w:ascii="Times New Roman" w:hAnsi="Times New Roman" w:cs="Times New Roman"/>
-          <w:sz w:val="24"/>
-          <w:szCs w:val="24"/>
-        </w:rPr>
-        <w:t>(Corrigan et al., 2014)</w:t>
-      </w:r>
-      <w:r>
-        <w:rPr>
-          <w:rFonts w:ascii="Times New Roman" w:hAnsi="Times New Roman" w:cs="Times New Roman"/>
-          <w:sz w:val="24"/>
-          <w:szCs w:val="24"/>
-        </w:rPr>
-        <w:fldChar w:fldCharType="end"/>
-      </w:r>
-      <w:r>
-        <w:rPr>
-          <w:rFonts w:ascii="Times New Roman" w:hAnsi="Times New Roman" w:cs="Times New Roman"/>
-          <w:sz w:val="24"/>
-          <w:szCs w:val="24"/>
-        </w:rPr>
-        <w:t>.</w:t>
-      </w:r>
-      <w:r>
-        <w:rPr>
-          <w:rFonts w:ascii="Times New Roman" w:hAnsi="Times New Roman" w:cs="Times New Roman"/>
-          <w:sz w:val="24"/>
-          <w:szCs w:val="24"/>
-        </w:rPr>
-        <w:t xml:space="preserve"> </w:t>
-      </w:r>
-      <w:r>
-        <w:rPr>
-          <w:rFonts w:ascii="Times New Roman" w:hAnsi="Times New Roman" w:cs="Times New Roman"/>
-          <w:sz w:val="24"/>
-          <w:szCs w:val="24"/>
-        </w:rPr>
-        <w:t xml:space="preserve">It is so accurate that </w:t>
-      </w:r>
-      <w:r>
-        <w:rPr>
-          <w:rFonts w:ascii="Times New Roman" w:hAnsi="Times New Roman" w:cs="Times New Roman"/>
-          <w:sz w:val="24"/>
-          <w:szCs w:val="24"/>
-        </w:rPr>
-        <w:t>Target knew that a teen girl was pregnant before her father</w:t>
-      </w:r>
-      <w:r>
-        <w:rPr>
-          <w:rFonts w:ascii="Times New Roman" w:hAnsi="Times New Roman" w:cs="Times New Roman"/>
-          <w:sz w:val="24"/>
-          <w:szCs w:val="24"/>
-        </w:rPr>
-        <w:t xml:space="preserve"> </w:t>
-      </w:r>
-      <w:r>
-        <w:rPr>
-          <w:rFonts w:ascii="Times New Roman" w:hAnsi="Times New Roman" w:cs="Times New Roman"/>
-          <w:sz w:val="24"/>
-          <w:szCs w:val="24"/>
-        </w:rPr>
-        <w:t>(</w:t>
-      </w:r>
-      <w:r>
-        <w:rPr>
-          <w:rFonts w:ascii="Times New Roman" w:hAnsi="Times New Roman" w:cs="Times New Roman"/>
-          <w:color w:val="000000" w:themeColor="text1"/>
-          <w:sz w:val="24"/>
-          <w:szCs w:val="24"/>
-        </w:rPr>
-        <w:t>L</w:t>
-      </w:r>
-      <w:r>
-        <w:rPr>
-          <w:rFonts w:ascii="Times New Roman" w:hAnsi="Times New Roman" w:cs="Times New Roman"/>
-          <w:color w:val="000000" w:themeColor="text1"/>
-          <w:sz w:val="24"/>
-          <w:szCs w:val="24"/>
-        </w:rPr>
-        <w:t>ubin</w:t>
-      </w:r>
-      <w:r>
-        <w:rPr>
-          <w:rFonts w:ascii="Times New Roman" w:hAnsi="Times New Roman" w:cs="Times New Roman"/>
-          <w:color w:val="000000" w:themeColor="text1"/>
-          <w:sz w:val="24"/>
-          <w:szCs w:val="24"/>
-        </w:rPr>
-        <w:t>, 2012).</w:t>
-      </w:r>
-      <w:r>
-        <w:rPr>
-          <w:rFonts w:ascii="Times New Roman" w:hAnsi="Times New Roman" w:cs="Times New Roman"/>
-          <w:sz w:val="24"/>
-          <w:szCs w:val="24"/>
-        </w:rPr>
-        <w:t xml:space="preserve"> </w:t>
-      </w:r>
-      <w:r>
-        <w:rPr>
-          <w:rFonts w:ascii="Times New Roman" w:hAnsi="Times New Roman" w:cs="Times New Roman"/>
-          <w:sz w:val="24"/>
-          <w:szCs w:val="24"/>
-        </w:rPr>
-        <w:t>This is at least slightly disturbing</w:t>
-      </w:r>
-      <w:r>
-        <w:rPr>
-          <w:rFonts w:ascii="Times New Roman" w:hAnsi="Times New Roman" w:cs="Times New Roman"/>
-          <w:sz w:val="24"/>
-          <w:szCs w:val="24"/>
-        </w:rPr>
-        <w:t xml:space="preserve"> and </w:t>
-      </w:r>
-      <w:r>
-        <w:rPr>
-          <w:rFonts w:ascii="Times New Roman" w:hAnsi="Times New Roman" w:cs="Times New Roman"/>
-          <w:sz w:val="24"/>
-          <w:szCs w:val="24"/>
-        </w:rPr>
-        <w:t xml:space="preserve">is an example of </w:t>
-      </w:r>
-      <w:r>
-        <w:rPr>
-          <w:rFonts w:ascii="Times New Roman" w:hAnsi="Times New Roman" w:cs="Times New Roman"/>
-          <w:sz w:val="24"/>
-          <w:szCs w:val="24"/>
-        </w:rPr>
-        <w:t xml:space="preserve">how data mining can </w:t>
-      </w:r>
-      <w:r>
-        <w:rPr>
-          <w:rFonts w:ascii="Times New Roman" w:hAnsi="Times New Roman" w:cs="Times New Roman"/>
-          <w:sz w:val="24"/>
-          <w:szCs w:val="24"/>
-        </w:rPr>
-        <w:t>violat</w:t>
-      </w:r>
-      <w:r>
-        <w:rPr>
-          <w:rFonts w:ascii="Times New Roman" w:hAnsi="Times New Roman" w:cs="Times New Roman"/>
-          <w:sz w:val="24"/>
-          <w:szCs w:val="24"/>
-        </w:rPr>
-        <w:t>e</w:t>
-      </w:r>
-      <w:r>
-        <w:rPr>
-          <w:rFonts w:ascii="Times New Roman" w:hAnsi="Times New Roman" w:cs="Times New Roman"/>
-          <w:sz w:val="24"/>
-          <w:szCs w:val="24"/>
-        </w:rPr>
-        <w:t xml:space="preserve"> contextual</w:t>
-      </w:r>
-      <w:r>
-        <w:rPr>
-          <w:rFonts w:ascii="Times New Roman" w:hAnsi="Times New Roman" w:cs="Times New Roman"/>
-          <w:sz w:val="24"/>
-          <w:szCs w:val="24"/>
-        </w:rPr>
-        <w:t xml:space="preserve"> integrity</w:t>
-      </w:r>
-      <w:r>
-        <w:rPr>
-          <w:rFonts w:ascii="Times New Roman" w:hAnsi="Times New Roman" w:cs="Times New Roman"/>
-          <w:sz w:val="24"/>
-          <w:szCs w:val="24"/>
-        </w:rPr>
-        <w:t xml:space="preserve">. Typically, women keep the fact that they are pregnant </w:t>
-      </w:r>
-      <w:r>
-        <w:rPr>
-          <w:rFonts w:ascii="Times New Roman" w:hAnsi="Times New Roman" w:cs="Times New Roman"/>
-          <w:sz w:val="24"/>
-          <w:szCs w:val="24"/>
-        </w:rPr>
-        <w:t>in within close family and friends</w:t>
-      </w:r>
-      <w:r>
-        <w:rPr>
-          <w:rFonts w:ascii="Times New Roman" w:hAnsi="Times New Roman" w:cs="Times New Roman"/>
-          <w:sz w:val="24"/>
-          <w:szCs w:val="24"/>
-        </w:rPr>
-        <w:t xml:space="preserve"> and do </w:t>
-      </w:r>
-      <w:r>
-        <w:rPr>
-          <w:rFonts w:ascii="Times New Roman" w:hAnsi="Times New Roman" w:cs="Times New Roman"/>
+          <w:color w:val="000000" w:themeColor="text1"/>
+          <w:sz w:val="24"/>
+          <w:szCs w:val="24"/>
+        </w:rPr>
+        <w:t xml:space="preserve">The information that women provide by what </w:t>
+      </w:r>
+      <w:r>
+        <w:rPr>
+          <w:rFonts w:ascii="Times New Roman" w:hAnsi="Times New Roman" w:cs="Times New Roman"/>
+          <w:color w:val="000000" w:themeColor="text1"/>
           <w:sz w:val="24"/>
           <w:szCs w:val="24"/>
         </w:rPr>
         <w:lastRenderedPageBreak/>
-        <w:t>not want other entities like retail stores to know</w:t>
-      </w:r>
-      <w:r>
-        <w:rPr>
-          <w:rFonts w:ascii="Times New Roman" w:hAnsi="Times New Roman" w:cs="Times New Roman"/>
-          <w:color w:val="000000" w:themeColor="text1"/>
-          <w:sz w:val="24"/>
-          <w:szCs w:val="24"/>
-        </w:rPr>
-        <w:t>.</w:t>
-      </w:r>
-      <w:r>
-        <w:rPr>
-          <w:rFonts w:ascii="Times New Roman" w:hAnsi="Times New Roman" w:cs="Times New Roman"/>
-          <w:color w:val="000000" w:themeColor="text1"/>
-          <w:sz w:val="24"/>
-          <w:szCs w:val="24"/>
-        </w:rPr>
-        <w:t xml:space="preserve"> </w:t>
-      </w:r>
-      <w:r>
-        <w:rPr>
-          <w:rFonts w:ascii="Times New Roman" w:hAnsi="Times New Roman" w:cs="Times New Roman"/>
-          <w:color w:val="000000" w:themeColor="text1"/>
-          <w:sz w:val="24"/>
-          <w:szCs w:val="24"/>
-        </w:rPr>
-        <w:t xml:space="preserve">The information that women provide by what they purchase </w:t>
+        <w:t xml:space="preserve">they purchase </w:t>
       </w:r>
       <w:r>
         <w:rPr>
@@ -8915,7 +8904,7 @@
           <w:rPr>
             <w:noProof/>
           </w:rPr>
-          <w:t>12</w:t>
+          <w:t>1</w:t>
         </w:r>
         <w:r>
           <w:rPr>
@@ -9948,7 +9937,7 @@
 </file>
 
 <file path=customXml/itemProps1.xml><?xml version="1.0" encoding="utf-8"?>
-<ds:datastoreItem xmlns:ds="http://schemas.openxmlformats.org/officeDocument/2006/customXml" ds:itemID="{5C669C62-F8ED-41ED-B908-B01C342E1CB0}">
+<ds:datastoreItem xmlns:ds="http://schemas.openxmlformats.org/officeDocument/2006/customXml" ds:itemID="{35533E82-7F3F-4B7E-B72D-22B1C714CBFF}">
   <ds:schemaRefs>
     <ds:schemaRef ds:uri="http://schemas.openxmlformats.org/officeDocument/2006/bibliography"/>
   </ds:schemaRefs>

</xml_diff>